<commit_message>
prepping to get the word.ver of everything uploaded and locked in :)
</commit_message>
<xml_diff>
--- a/Thesis Drafts/Sections/Masters Thesis Introduction_9-17-21_SD_reorg_VAS.docx
+++ b/Thesis Drafts/Sections/Masters Thesis Introduction_9-17-21_SD_reorg_VAS.docx
@@ -241,7 +241,13 @@
         <w:rPr>
           <w:rFonts w:cstheme="minorHAnsi"/>
         </w:rPr>
-        <w:t>not affordable</w:t>
+        <w:t>un</w:t>
+      </w:r>
+      <w:r>
+        <w:rPr>
+          <w:rFonts w:cstheme="minorHAnsi"/>
+        </w:rPr>
+        <w:t>affordable</w:t>
       </w:r>
       <w:ins w:id="16" w:author="Shaffer, Victoria A." w:date="2021-09-16T10:20:00Z">
         <w:r>
@@ -255,19 +261,7 @@
         <w:rPr>
           <w:rFonts w:cstheme="minorHAnsi"/>
         </w:rPr>
-        <w:t xml:space="preserve">, </w:t>
-      </w:r>
-      <w:r>
-        <w:rPr>
-          <w:rFonts w:cstheme="minorHAnsi"/>
-        </w:rPr>
-        <w:t xml:space="preserve">as </w:t>
-      </w:r>
-      <w:r>
-        <w:rPr>
-          <w:rFonts w:cstheme="minorHAnsi"/>
-        </w:rPr>
-        <w:t xml:space="preserve">indicated by </w:t>
+        <w:t xml:space="preserve">, indicated by </w:t>
       </w:r>
       <w:r>
         <w:rPr>
@@ -357,7 +351,7 @@
           <w:rPr>
             <w:rFonts w:cstheme="minorHAnsi"/>
           </w:rPr>
-          <w:t xml:space="preserve"> additional 21.3% of Americans are underinsured, which is </w:t>
+          <w:t xml:space="preserve"> additional 21.3% of Americans are underinsured, </w:t>
         </w:r>
       </w:ins>
       <w:del w:id="23" w:author="Shaffer, Victoria A." w:date="2021-09-16T10:22:00Z">
@@ -537,262 +531,224 @@
           </w:pPr>
         </w:pPrChange>
       </w:pPr>
-      <w:ins w:id="34" w:author="Shaffer, Victoria A." w:date="2021-09-16T10:27:00Z">
-        <w:r>
-          <w:rPr>
-            <w:rFonts w:cstheme="minorHAnsi"/>
-          </w:rPr>
-          <w:t xml:space="preserve">In </w:t>
+      <w:r>
+        <w:rPr>
+          <w:rFonts w:cstheme="minorHAnsi"/>
+        </w:rPr>
+        <w:t>T</w:t>
+      </w:r>
+      <w:ins w:id="34" w:author="Shaffer, Victoria A." w:date="2021-09-16T10:28:00Z">
+        <w:r>
+          <w:rPr>
+            <w:rFonts w:cstheme="minorHAnsi"/>
+          </w:rPr>
+          <w:t>he US government also spends an astronomical amount on health care annually, particularly in comparison</w:t>
         </w:r>
       </w:ins>
-      <w:ins w:id="35" w:author="Shaffer, Victoria A." w:date="2021-09-16T10:28:00Z">
-        <w:r>
-          <w:rPr>
-            <w:rFonts w:cstheme="minorHAnsi"/>
-          </w:rPr>
-          <w:t>addition to healthcare being costly for US citizens, the US government also spends an astronomical amount on health care annually, particularly in comparison</w:t>
+      <w:ins w:id="35" w:author="Shaffer, Victoria A." w:date="2021-09-16T10:29:00Z">
+        <w:r>
+          <w:rPr>
+            <w:rFonts w:cstheme="minorHAnsi"/>
+          </w:rPr>
+          <w:t xml:space="preserve"> to peer nations</w:t>
         </w:r>
       </w:ins>
-      <w:ins w:id="36" w:author="Shaffer, Victoria A." w:date="2021-09-16T10:29:00Z">
-        <w:r>
-          <w:rPr>
-            <w:rFonts w:cstheme="minorHAnsi"/>
-          </w:rPr>
-          <w:t xml:space="preserve"> to peer nations</w:t>
+      <w:ins w:id="36" w:author="Shaffer, Victoria A." w:date="2021-09-16T10:28:00Z">
+        <w:r>
+          <w:rPr>
+            <w:rFonts w:cstheme="minorHAnsi"/>
+          </w:rPr>
+          <w:t xml:space="preserve">. </w:t>
         </w:r>
       </w:ins>
-      <w:ins w:id="37" w:author="Shaffer, Victoria A." w:date="2021-09-16T10:28:00Z">
-        <w:r>
-          <w:rPr>
-            <w:rFonts w:cstheme="minorHAnsi"/>
-          </w:rPr>
-          <w:t xml:space="preserve">. </w:t>
+      <w:del w:id="37" w:author="Shaffer, Victoria A." w:date="2021-09-16T10:26:00Z">
+        <w:r>
+          <w:rPr>
+            <w:rFonts w:cstheme="minorHAnsi"/>
+          </w:rPr>
+          <w:delText xml:space="preserve">The rising cost of insurance is especially concerning given the deadly consequences. </w:delText>
+        </w:r>
+      </w:del>
+      <w:del w:id="38" w:author="Shaffer, Victoria A." w:date="2021-09-16T10:29:00Z">
+        <w:r>
+          <w:rPr>
+            <w:rFonts w:cstheme="minorHAnsi"/>
+          </w:rPr>
+          <w:delText>H</w:delText>
+        </w:r>
+        <w:r>
+          <w:rPr>
+            <w:rFonts w:cstheme="minorHAnsi"/>
+          </w:rPr>
+          <w:delText xml:space="preserve">ealthcare outcomes </w:delText>
+        </w:r>
+        <w:r>
+          <w:rPr>
+            <w:rFonts w:cstheme="minorHAnsi"/>
+          </w:rPr>
+          <w:delText xml:space="preserve">are </w:delText>
+        </w:r>
+        <w:r>
+          <w:rPr>
+            <w:rFonts w:cstheme="minorHAnsi"/>
+          </w:rPr>
+          <w:delText xml:space="preserve">also </w:delText>
+        </w:r>
+        <w:r>
+          <w:rPr>
+            <w:rFonts w:cstheme="minorHAnsi"/>
+          </w:rPr>
+          <w:delText>shockingly poor considering how much the US spends</w:delText>
+        </w:r>
+        <w:r>
+          <w:rPr>
+            <w:rFonts w:cstheme="minorHAnsi"/>
+          </w:rPr>
+          <w:delText xml:space="preserve">. </w:delText>
+        </w:r>
+      </w:del>
+      <w:r>
+        <w:rPr>
+          <w:rFonts w:cstheme="minorHAnsi"/>
+        </w:rPr>
+        <w:t>In 2016</w:t>
+      </w:r>
+      <w:r>
+        <w:rPr>
+          <w:rFonts w:cstheme="minorHAnsi"/>
+        </w:rPr>
+        <w:t>,</w:t>
+      </w:r>
+      <w:r>
+        <w:rPr>
+          <w:rFonts w:cstheme="minorHAnsi"/>
+        </w:rPr>
+        <w:t xml:space="preserve"> 17.8% of GDP</w:t>
+      </w:r>
+      <w:r>
+        <w:rPr>
+          <w:rFonts w:cstheme="minorHAnsi"/>
+        </w:rPr>
+        <w:t xml:space="preserve"> was spent</w:t>
+      </w:r>
+      <w:r>
+        <w:rPr>
+          <w:rFonts w:cstheme="minorHAnsi"/>
+        </w:rPr>
+        <w:t xml:space="preserve"> on healthcare</w:t>
+      </w:r>
+      <w:r>
+        <w:rPr>
+          <w:rFonts w:cstheme="minorHAnsi"/>
+        </w:rPr>
+        <w:t>,</w:t>
+      </w:r>
+      <w:r>
+        <w:rPr>
+          <w:rFonts w:cstheme="minorHAnsi"/>
+        </w:rPr>
+        <w:t xml:space="preserve"> with other </w:t>
+      </w:r>
+      <w:r>
+        <w:rPr>
+          <w:rFonts w:cstheme="minorHAnsi"/>
+        </w:rPr>
+        <w:t xml:space="preserve">with other peer countries spending </w:t>
+      </w:r>
+      <w:r>
+        <w:rPr>
+          <w:rFonts w:cstheme="minorHAnsi"/>
+        </w:rPr>
+        <w:t xml:space="preserve">between </w:t>
+      </w:r>
+      <w:r>
+        <w:rPr>
+          <w:rFonts w:cstheme="minorHAnsi"/>
+        </w:rPr>
+        <w:t>9.6% to 12.4</w:t>
+      </w:r>
+      <w:r>
+        <w:rPr>
+          <w:rFonts w:cstheme="minorHAnsi"/>
+        </w:rPr>
+        <w:t>%.</w:t>
+      </w:r>
+      <w:r>
+        <w:rPr>
+          <w:rFonts w:cstheme="minorHAnsi"/>
+        </w:rPr>
+        <w:t xml:space="preserve"> </w:t>
+      </w:r>
+      <w:r>
+        <w:rPr>
+          <w:rFonts w:cstheme="minorHAnsi"/>
+        </w:rPr>
+        <w:t xml:space="preserve">Shockingly, the US also has the </w:t>
+      </w:r>
+      <w:r>
+        <w:rPr>
+          <w:rFonts w:cstheme="minorHAnsi"/>
+        </w:rPr>
+        <w:t>lowest life expectancy</w:t>
+      </w:r>
+      <w:r>
+        <w:rPr>
+          <w:rFonts w:cstheme="minorHAnsi"/>
+        </w:rPr>
+        <w:t xml:space="preserve"> of these countries</w:t>
+      </w:r>
+      <w:r>
+        <w:rPr>
+          <w:rFonts w:cstheme="minorHAnsi"/>
+        </w:rPr>
+        <w:t xml:space="preserve">, 78.8, compared to an </w:t>
+      </w:r>
+      <w:r>
+        <w:rPr>
+          <w:rFonts w:cstheme="minorHAnsi"/>
+        </w:rPr>
+        <w:t xml:space="preserve">average </w:t>
+      </w:r>
+      <w:r>
+        <w:rPr>
+          <w:rFonts w:cstheme="minorHAnsi"/>
+        </w:rPr>
+        <w:t xml:space="preserve">of 81.7 </w:t>
+      </w:r>
+      <w:ins w:id="39" w:author="Shaffer, Victoria A." w:date="2021-09-16T10:58:00Z">
+        <w:r>
+          <w:rPr>
+            <w:rFonts w:cstheme="minorHAnsi"/>
+          </w:rPr>
+          <w:t xml:space="preserve">and </w:t>
         </w:r>
       </w:ins>
-      <w:del w:id="38" w:author="Shaffer, Victoria A." w:date="2021-09-16T10:26:00Z">
-        <w:r>
-          <w:rPr>
-            <w:rFonts w:cstheme="minorHAnsi"/>
-          </w:rPr>
-          <w:delText xml:space="preserve">The rising cost of insurance is especially concerning given the deadly consequences. </w:delText>
-        </w:r>
-      </w:del>
-      <w:moveFromRangeStart w:id="39" w:author="Shaffer, Victoria A." w:date="2021-09-16T10:29:00Z" w:name="move82680578"/>
-      <w:moveFrom w:id="40" w:author="Shaffer, Victoria A." w:date="2021-09-16T10:29:00Z">
-        <w:r>
-          <w:rPr>
-            <w:rFonts w:cstheme="minorHAnsi"/>
-          </w:rPr>
-          <w:t>H</w:t>
-        </w:r>
-        <w:r>
-          <w:rPr>
-            <w:rFonts w:cstheme="minorHAnsi"/>
-          </w:rPr>
-          <w:t xml:space="preserve">ealthcare outcomes </w:t>
-        </w:r>
-        <w:r>
-          <w:rPr>
-            <w:rFonts w:cstheme="minorHAnsi"/>
-          </w:rPr>
-          <w:t xml:space="preserve">are </w:t>
-        </w:r>
-        <w:r>
-          <w:rPr>
-            <w:rFonts w:cstheme="minorHAnsi"/>
-          </w:rPr>
-          <w:t xml:space="preserve">also </w:t>
-        </w:r>
-        <w:r>
-          <w:rPr>
-            <w:rFonts w:cstheme="minorHAnsi"/>
-          </w:rPr>
-          <w:t>shockingly poor considering how much the US spends</w:t>
-        </w:r>
-        <w:r>
-          <w:rPr>
-            <w:rFonts w:cstheme="minorHAnsi"/>
-          </w:rPr>
-          <w:t xml:space="preserve">. </w:t>
-        </w:r>
-      </w:moveFrom>
-      <w:moveFromRangeEnd w:id="39"/>
-      <w:r>
-        <w:rPr>
-          <w:rFonts w:cstheme="minorHAnsi"/>
-        </w:rPr>
-        <w:t>In 2016</w:t>
-      </w:r>
-      <w:r>
-        <w:rPr>
-          <w:rFonts w:cstheme="minorHAnsi"/>
-        </w:rPr>
-        <w:t>,</w:t>
-      </w:r>
-      <w:r>
-        <w:rPr>
-          <w:rFonts w:cstheme="minorHAnsi"/>
-        </w:rPr>
-        <w:t xml:space="preserve"> 17.8% of GDP</w:t>
-      </w:r>
-      <w:r>
-        <w:rPr>
-          <w:rFonts w:cstheme="minorHAnsi"/>
-        </w:rPr>
-        <w:t xml:space="preserve"> was spent</w:t>
-      </w:r>
-      <w:r>
-        <w:rPr>
-          <w:rFonts w:cstheme="minorHAnsi"/>
-        </w:rPr>
-        <w:t xml:space="preserve"> on healthcare</w:t>
-      </w:r>
-      <w:r>
-        <w:rPr>
-          <w:rFonts w:cstheme="minorHAnsi"/>
-        </w:rPr>
-        <w:t>,</w:t>
-      </w:r>
-      <w:r>
-        <w:rPr>
-          <w:rFonts w:cstheme="minorHAnsi"/>
-        </w:rPr>
-        <w:t xml:space="preserve"> with other high-income countries </w:t>
-      </w:r>
-      <w:r>
-        <w:rPr>
-          <w:rFonts w:cstheme="minorHAnsi"/>
-        </w:rPr>
-        <w:t>spent</w:t>
-      </w:r>
-      <w:r>
-        <w:rPr>
-          <w:rFonts w:cstheme="minorHAnsi"/>
-        </w:rPr>
-        <w:t xml:space="preserve"> </w:t>
-      </w:r>
-      <w:r>
-        <w:rPr>
-          <w:rFonts w:cstheme="minorHAnsi"/>
-        </w:rPr>
-        <w:t xml:space="preserve">between </w:t>
-      </w:r>
-      <w:r>
-        <w:rPr>
-          <w:rFonts w:cstheme="minorHAnsi"/>
-        </w:rPr>
-        <w:t>9.6% to 12.4</w:t>
-      </w:r>
-      <w:r>
-        <w:rPr>
-          <w:rFonts w:cstheme="minorHAnsi"/>
-        </w:rPr>
-        <w:t>%.</w:t>
-      </w:r>
-      <w:r>
-        <w:rPr>
-          <w:rFonts w:cstheme="minorHAnsi"/>
-        </w:rPr>
-        <w:t xml:space="preserve"> </w:t>
-      </w:r>
-      <w:moveToRangeStart w:id="41" w:author="Shaffer, Victoria A." w:date="2021-09-16T10:29:00Z" w:name="move82680578"/>
-      <w:moveTo w:id="42" w:author="Shaffer, Victoria A." w:date="2021-09-16T10:29:00Z">
-        <w:r>
-          <w:rPr>
-            <w:rFonts w:cstheme="minorHAnsi"/>
-          </w:rPr>
-          <w:t>H</w:t>
-        </w:r>
-        <w:r>
-          <w:rPr>
-            <w:rFonts w:cstheme="minorHAnsi"/>
-          </w:rPr>
-          <w:t xml:space="preserve">ealthcare outcomes </w:t>
-        </w:r>
-        <w:r>
-          <w:rPr>
-            <w:rFonts w:cstheme="minorHAnsi"/>
-          </w:rPr>
-          <w:t>are also shockingly poor considering how much the US spends</w:t>
-        </w:r>
-        <w:r>
-          <w:rPr>
-            <w:rFonts w:cstheme="minorHAnsi"/>
-          </w:rPr>
-          <w:t xml:space="preserve">. </w:t>
-        </w:r>
-      </w:moveTo>
-      <w:moveToRangeEnd w:id="41"/>
-      <w:del w:id="43" w:author="Shaffer, Victoria A." w:date="2021-09-16T10:29:00Z">
-        <w:r>
-          <w:rPr>
-            <w:rFonts w:cstheme="minorHAnsi"/>
-          </w:rPr>
-          <w:delText>Y</w:delText>
-        </w:r>
-        <w:r>
-          <w:rPr>
-            <w:rFonts w:cstheme="minorHAnsi"/>
-          </w:rPr>
-          <w:delText xml:space="preserve">et </w:delText>
-        </w:r>
-        <w:r>
-          <w:rPr>
-            <w:rFonts w:cstheme="minorHAnsi"/>
-          </w:rPr>
-          <w:delText xml:space="preserve">the </w:delText>
-        </w:r>
-      </w:del>
-      <w:ins w:id="44" w:author="Shaffer, Victoria A." w:date="2021-09-16T10:29:00Z">
-        <w:r>
-          <w:rPr>
-            <w:rFonts w:cstheme="minorHAnsi"/>
-          </w:rPr>
-          <w:t xml:space="preserve">The </w:t>
+      <w:r>
+        <w:rPr>
+          <w:rFonts w:cstheme="minorHAnsi"/>
+        </w:rPr>
+        <w:t>ranks</w:t>
+      </w:r>
+      <w:ins w:id="40" w:author="Shaffer, Victoria A." w:date="2021-09-16T10:58:00Z">
+        <w:r>
+          <w:rPr>
+            <w:rFonts w:cstheme="minorHAnsi"/>
+          </w:rPr>
+          <w:t xml:space="preserve"> poorly </w:t>
         </w:r>
       </w:ins>
       <w:r>
         <w:rPr>
           <w:rFonts w:cstheme="minorHAnsi"/>
         </w:rPr>
-        <w:t xml:space="preserve">US has the </w:t>
-      </w:r>
-      <w:r>
-        <w:rPr>
-          <w:rFonts w:cstheme="minorHAnsi"/>
-        </w:rPr>
-        <w:t>lowest life expectancy</w:t>
-      </w:r>
-      <w:r>
-        <w:rPr>
-          <w:rFonts w:cstheme="minorHAnsi"/>
-        </w:rPr>
-        <w:t xml:space="preserve"> of these countries</w:t>
-      </w:r>
-      <w:r>
-        <w:rPr>
-          <w:rFonts w:cstheme="minorHAnsi"/>
-        </w:rPr>
-        <w:t xml:space="preserve">, 78.8, compared to an </w:t>
-      </w:r>
-      <w:r>
-        <w:rPr>
-          <w:rFonts w:cstheme="minorHAnsi"/>
-        </w:rPr>
-        <w:t xml:space="preserve">average </w:t>
-      </w:r>
-      <w:r>
-        <w:rPr>
-          <w:rFonts w:cstheme="minorHAnsi"/>
-        </w:rPr>
-        <w:t xml:space="preserve">expectancy of 81.7 </w:t>
-      </w:r>
-      <w:ins w:id="45" w:author="Shaffer, Victoria A." w:date="2021-09-16T10:58:00Z">
-        <w:r>
-          <w:rPr>
-            <w:rFonts w:cstheme="minorHAnsi"/>
-          </w:rPr>
-          <w:t xml:space="preserve">and is ranked poorly on most markers of health outcomes </w:t>
+        <w:t>i</w:t>
+      </w:r>
+      <w:ins w:id="41" w:author="Shaffer, Victoria A." w:date="2021-09-16T10:58:00Z">
+        <w:r>
+          <w:rPr>
+            <w:rFonts w:cstheme="minorHAnsi"/>
+          </w:rPr>
+          <w:t xml:space="preserve">n most markers of health outcomes </w:t>
         </w:r>
       </w:ins>
       <w:r>
@@ -844,21 +800,21 @@
         <w:rPr>
           <w:rFonts w:cstheme="minorHAnsi"/>
         </w:rPr>
-        <w:t xml:space="preserve">One plausible answer to skyrocketing health costs and ineffective outcomes is </w:t>
-      </w:r>
-      <w:commentRangeStart w:id="46"/>
+        <w:t xml:space="preserve">One answer to skyrocketing health costs and ineffective outcomes is </w:t>
+      </w:r>
+      <w:commentRangeStart w:id="42"/>
       <w:r>
         <w:rPr>
           <w:rFonts w:cstheme="minorHAnsi"/>
         </w:rPr>
         <w:t xml:space="preserve">Universal </w:t>
       </w:r>
-      <w:commentRangeEnd w:id="46"/>
+      <w:commentRangeEnd w:id="42"/>
       <w:r>
         <w:rPr>
           <w:rStyle w:val="CommentReference"/>
         </w:rPr>
-        <w:commentReference w:id="46"/>
+        <w:commentReference w:id="42"/>
       </w:r>
       <w:r>
         <w:rPr>
@@ -872,7 +828,7 @@
         </w:rPr>
         <w:t>.</w:t>
       </w:r>
-      <w:del w:id="47" w:author="Shaffer, Victoria A." w:date="2021-09-16T10:30:00Z">
+      <w:del w:id="43" w:author="Shaffer, Victoria A." w:date="2021-09-16T10:30:00Z">
         <w:r>
           <w:rPr>
             <w:rFonts w:cstheme="minorHAnsi"/>
@@ -944,16 +900,9 @@
         <w:rPr>
           <w:rFonts w:cstheme="minorHAnsi"/>
         </w:rPr>
-        <w:t xml:space="preserve"> total </w:t>
-      </w:r>
-      <w:r>
-        <w:rPr>
-          <w:rFonts w:cstheme="minorHAnsi"/>
-        </w:rPr>
-        <w:lastRenderedPageBreak/>
-        <w:t>healthcare spending</w:t>
-      </w:r>
-      <w:del w:id="48" w:author="Shaffer, Victoria A." w:date="2021-09-16T10:30:00Z">
+        <w:t xml:space="preserve"> total healthcare spending</w:t>
+      </w:r>
+      <w:del w:id="44" w:author="Shaffer, Victoria A." w:date="2021-09-16T10:30:00Z">
         <w:r>
           <w:rPr>
             <w:rFonts w:cstheme="minorHAnsi"/>
@@ -985,381 +934,446 @@
         </w:rPr>
         <w:t xml:space="preserve"> spending later</w:t>
       </w:r>
+      <w:ins w:id="45" w:author="Shaffer, Victoria A." w:date="2021-09-16T10:34:00Z">
+        <w:r>
+          <w:rPr>
+            <w:rFonts w:cstheme="minorHAnsi"/>
+          </w:rPr>
+          <w:t xml:space="preserve"> </w:t>
+        </w:r>
+        <w:r>
+          <w:rPr>
+            <w:rFonts w:cstheme="minorHAnsi"/>
+            <w:highlight w:val="yellow"/>
+          </w:rPr>
+          <w:t>(Hsiao 2016)</w:t>
+        </w:r>
+      </w:ins>
+      <w:r>
+        <w:rPr>
+          <w:rFonts w:cstheme="minorHAnsi"/>
+        </w:rPr>
+        <w:t>,</w:t>
+      </w:r>
+      <w:ins w:id="46" w:author="Shaffer, Victoria A." w:date="2021-09-16T10:34:00Z">
+        <w:r>
+          <w:rPr>
+            <w:rFonts w:cstheme="minorHAnsi"/>
+          </w:rPr>
+          <w:t xml:space="preserve"> because UHC </w:t>
+        </w:r>
+      </w:ins>
+      <w:ins w:id="47" w:author="Shaffer, Victoria A." w:date="2021-09-16T10:35:00Z">
+        <w:r>
+          <w:rPr>
+            <w:rFonts w:cstheme="minorHAnsi"/>
+          </w:rPr>
+          <w:t xml:space="preserve">results in </w:t>
+        </w:r>
+      </w:ins>
+      <w:ins w:id="48" w:author="Shaffer, Victoria A." w:date="2021-09-16T10:34:00Z">
+        <w:r>
+          <w:rPr>
+            <w:rFonts w:cstheme="minorHAnsi"/>
+          </w:rPr>
+          <w:t>a single buyer market</w:t>
+        </w:r>
+        <w:r>
+          <w:rPr>
+            <w:rFonts w:cstheme="minorHAnsi"/>
+          </w:rPr>
+          <w:t xml:space="preserve"> for healthcare goods and technologies (</w:t>
+        </w:r>
+      </w:ins>
+      <w:proofErr w:type="gramStart"/>
+      <w:r>
+        <w:rPr>
+          <w:rFonts w:cstheme="minorHAnsi"/>
+        </w:rPr>
+        <w:t>e.g.</w:t>
+      </w:r>
+      <w:proofErr w:type="gramEnd"/>
+      <w:r>
+        <w:rPr>
+          <w:rFonts w:cstheme="minorHAnsi"/>
+        </w:rPr>
+        <w:t xml:space="preserve"> </w:t>
+      </w:r>
       <w:ins w:id="49" w:author="Shaffer, Victoria A." w:date="2021-09-16T10:34:00Z">
         <w:r>
           <w:rPr>
             <w:rFonts w:cstheme="minorHAnsi"/>
           </w:rPr>
-          <w:t xml:space="preserve"> </w:t>
+          <w:t xml:space="preserve">pharmaceuticals) </w:t>
+        </w:r>
+        <w:r>
+          <w:rPr>
+            <w:rFonts w:cstheme="minorHAnsi"/>
+          </w:rPr>
+          <w:lastRenderedPageBreak/>
+          <w:t>lead</w:t>
+        </w:r>
+        <w:r>
+          <w:rPr>
+            <w:rFonts w:cstheme="minorHAnsi"/>
+          </w:rPr>
+          <w:t>ing to</w:t>
+        </w:r>
+        <w:r>
+          <w:rPr>
+            <w:rFonts w:cstheme="minorHAnsi"/>
+          </w:rPr>
+          <w:t xml:space="preserve"> reduction of aggregate costs </w:t>
         </w:r>
         <w:r>
           <w:rPr>
             <w:rFonts w:cstheme="minorHAnsi"/>
             <w:highlight w:val="yellow"/>
           </w:rPr>
-          <w:t>(Hsiao 2016)</w:t>
-        </w:r>
-        <w:r>
-          <w:rPr>
-            <w:rFonts w:cstheme="minorHAnsi"/>
-          </w:rPr>
-          <w:t xml:space="preserve"> because UHC </w:t>
+          <w:t>(Hussey 2003)</w:t>
         </w:r>
       </w:ins>
+      <w:r>
+        <w:rPr>
+          <w:rFonts w:cstheme="minorHAnsi"/>
+        </w:rPr>
+        <w:t xml:space="preserve">. </w:t>
+      </w:r>
       <w:ins w:id="50" w:author="Shaffer, Victoria A." w:date="2021-09-16T10:35:00Z">
         <w:r>
           <w:rPr>
             <w:rFonts w:cstheme="minorHAnsi"/>
           </w:rPr>
-          <w:t xml:space="preserve">results in </w:t>
+          <w:t xml:space="preserve">UHC </w:t>
         </w:r>
       </w:ins>
-      <w:ins w:id="51" w:author="Shaffer, Victoria A." w:date="2021-09-16T10:34:00Z">
-        <w:r>
-          <w:rPr>
-            <w:rFonts w:cstheme="minorHAnsi"/>
-          </w:rPr>
-          <w:t>a single buyer market</w:t>
-        </w:r>
-        <w:r>
-          <w:rPr>
-            <w:rFonts w:cstheme="minorHAnsi"/>
-          </w:rPr>
-          <w:t xml:space="preserve"> for purchase of healthcare goods and technologies (such as pharmaceuticals) lead</w:t>
-        </w:r>
-        <w:r>
-          <w:rPr>
-            <w:rFonts w:cstheme="minorHAnsi"/>
-          </w:rPr>
-          <w:t>ing to</w:t>
-        </w:r>
-        <w:r>
-          <w:rPr>
-            <w:rFonts w:cstheme="minorHAnsi"/>
-          </w:rPr>
-          <w:t xml:space="preserve"> reduction of aggregate costs </w:t>
+      <w:ins w:id="51" w:author="Shaffer, Victoria A." w:date="2021-09-16T10:36:00Z">
+        <w:r>
+          <w:rPr>
+            <w:rFonts w:cstheme="minorHAnsi"/>
+          </w:rPr>
+          <w:t>increases healthcare coverage</w:t>
+        </w:r>
+      </w:ins>
+      <w:del w:id="52" w:author="Shaffer, Victoria A." w:date="2021-09-16T10:34:00Z">
+        <w:r>
+          <w:rPr>
+            <w:rFonts w:cstheme="minorHAnsi"/>
+          </w:rPr>
+          <w:delText xml:space="preserve">For example, health expenditures increased by 14% when </w:delText>
+        </w:r>
+        <w:r>
+          <w:rPr>
+            <w:rFonts w:cstheme="minorHAnsi"/>
+          </w:rPr>
+          <w:delText xml:space="preserve">Taiwan </w:delText>
+        </w:r>
+        <w:r>
+          <w:rPr>
+            <w:rFonts w:cstheme="minorHAnsi"/>
+          </w:rPr>
+          <w:delText xml:space="preserve">implemented UHC in 1995, </w:delText>
+        </w:r>
+        <w:r>
+          <w:rPr>
+            <w:rFonts w:cstheme="minorHAnsi"/>
+          </w:rPr>
+          <w:delText xml:space="preserve">however, </w:delText>
+        </w:r>
+        <w:r>
+          <w:rPr>
+            <w:rFonts w:cstheme="minorHAnsi"/>
+          </w:rPr>
+          <w:delText xml:space="preserve">annual spending increases </w:delText>
+        </w:r>
+        <w:r>
+          <w:rPr>
+            <w:rFonts w:cstheme="minorHAnsi"/>
+          </w:rPr>
+          <w:delText>were 4.1%</w:delText>
+        </w:r>
+        <w:r>
+          <w:rPr>
+            <w:rFonts w:cstheme="minorHAnsi"/>
+          </w:rPr>
+          <w:delText xml:space="preserve"> afterwards</w:delText>
+        </w:r>
+        <w:r>
+          <w:rPr>
+            <w:rFonts w:cstheme="minorHAnsi"/>
+          </w:rPr>
+          <w:delText xml:space="preserve">, </w:delText>
+        </w:r>
+        <w:r>
+          <w:rPr>
+            <w:rFonts w:cstheme="minorHAnsi"/>
+          </w:rPr>
+          <w:delText xml:space="preserve">cutting by half the </w:delText>
+        </w:r>
+        <w:r>
+          <w:rPr>
+            <w:rFonts w:cstheme="minorHAnsi"/>
+          </w:rPr>
+          <w:delText>8.3%</w:delText>
+        </w:r>
+        <w:r>
+          <w:rPr>
+            <w:rFonts w:cstheme="minorHAnsi"/>
+          </w:rPr>
+          <w:delText xml:space="preserve"> increase </w:delText>
+        </w:r>
+        <w:r>
+          <w:rPr>
+            <w:rFonts w:cstheme="minorHAnsi"/>
+          </w:rPr>
+          <w:delText xml:space="preserve">pre-UHC </w:delText>
         </w:r>
         <w:r>
           <w:rPr>
             <w:rFonts w:cstheme="minorHAnsi"/>
             <w:highlight w:val="yellow"/>
           </w:rPr>
-          <w:t>(Hussey 2003)</w:t>
+          <w:delText>(Hsiao 2016)</w:delText>
+        </w:r>
+        <w:r>
+          <w:rPr>
+            <w:rFonts w:cstheme="minorHAnsi"/>
+          </w:rPr>
+          <w:delText xml:space="preserve">. </w:delText>
+        </w:r>
+        <w:r>
+          <w:rPr>
+            <w:rFonts w:cstheme="minorHAnsi"/>
+          </w:rPr>
+          <w:delText xml:space="preserve"> UHC also allows for a </w:delText>
+        </w:r>
+        <w:r>
+          <w:rPr>
+            <w:rFonts w:cstheme="minorHAnsi"/>
+          </w:rPr>
+          <w:delText>single buyer market</w:delText>
+        </w:r>
+        <w:r>
+          <w:rPr>
+            <w:rFonts w:cstheme="minorHAnsi"/>
+          </w:rPr>
+          <w:delText xml:space="preserve"> for purchase of healthcare goods and technologies (such as pharmaceuticals) lead</w:delText>
+        </w:r>
+        <w:r>
+          <w:rPr>
+            <w:rFonts w:cstheme="minorHAnsi"/>
+          </w:rPr>
+          <w:delText>ing to</w:delText>
+        </w:r>
+        <w:r>
+          <w:rPr>
+            <w:rFonts w:cstheme="minorHAnsi"/>
+          </w:rPr>
+          <w:delText xml:space="preserve"> reduction of aggregate costs </w:delText>
+        </w:r>
+        <w:r>
+          <w:rPr>
+            <w:rFonts w:cstheme="minorHAnsi"/>
+            <w:highlight w:val="yellow"/>
+          </w:rPr>
+          <w:delText>(Hussey 2003)</w:delText>
+        </w:r>
+        <w:r>
+          <w:rPr>
+            <w:rFonts w:cstheme="minorHAnsi"/>
+          </w:rPr>
+          <w:delText xml:space="preserve">. </w:delText>
+        </w:r>
+      </w:del>
+      <w:del w:id="53" w:author="Shaffer, Victoria A." w:date="2021-09-16T10:36:00Z">
+        <w:r>
+          <w:rPr>
+            <w:rFonts w:cstheme="minorHAnsi"/>
+          </w:rPr>
+          <w:delText>UHC obviously improves coverage</w:delText>
+        </w:r>
+        <w:r>
+          <w:rPr>
+            <w:rFonts w:cstheme="minorHAnsi"/>
+          </w:rPr>
+          <w:delText>. Several countries with sub 60% coverage surged to 99% within a year of implementation of UHC</w:delText>
+        </w:r>
+      </w:del>
+      <w:r>
+        <w:rPr>
+          <w:rFonts w:cstheme="minorHAnsi"/>
+        </w:rPr>
+        <w:t xml:space="preserve"> </w:t>
+      </w:r>
+      <w:r>
+        <w:rPr>
+          <w:rFonts w:cstheme="minorHAnsi"/>
+          <w:highlight w:val="yellow"/>
+        </w:rPr>
+        <w:t xml:space="preserve">(Hsiao 2016, </w:t>
+      </w:r>
+      <w:proofErr w:type="spellStart"/>
+      <w:r>
+        <w:rPr>
+          <w:rFonts w:cstheme="minorHAnsi"/>
+          <w:highlight w:val="yellow"/>
+        </w:rPr>
+        <w:t>Panpiemras</w:t>
+      </w:r>
+      <w:proofErr w:type="spellEnd"/>
+      <w:r>
+        <w:rPr>
+          <w:rFonts w:cstheme="minorHAnsi"/>
+          <w:highlight w:val="yellow"/>
+        </w:rPr>
+        <w:t xml:space="preserve"> et al. (2011)</w:t>
+      </w:r>
+      <w:ins w:id="54" w:author="Shaffer, Victoria A." w:date="2021-09-16T10:36:00Z">
+        <w:r>
+          <w:rPr>
+            <w:rFonts w:cstheme="minorHAnsi"/>
+          </w:rPr>
+          <w:t xml:space="preserve">, </w:t>
         </w:r>
       </w:ins>
       <w:r>
         <w:rPr>
           <w:rFonts w:cstheme="minorHAnsi"/>
         </w:rPr>
+        <w:t xml:space="preserve">resulting </w:t>
+      </w:r>
+      <w:r>
+        <w:rPr>
+          <w:rFonts w:cstheme="minorHAnsi"/>
+        </w:rPr>
+        <w:t xml:space="preserve">in lower mortality and better overall health in the population </w:t>
+      </w:r>
+      <w:r>
+        <w:rPr>
+          <w:rFonts w:cstheme="minorHAnsi"/>
+          <w:highlight w:val="yellow"/>
+        </w:rPr>
+        <w:t>(Galvani et al. 2017)</w:t>
+      </w:r>
+      <w:r>
+        <w:rPr>
+          <w:rFonts w:cstheme="minorHAnsi"/>
+        </w:rPr>
         <w:t xml:space="preserve">. </w:t>
       </w:r>
-      <w:ins w:id="52" w:author="Shaffer, Victoria A." w:date="2021-09-16T10:35:00Z">
-        <w:r>
-          <w:rPr>
-            <w:rFonts w:cstheme="minorHAnsi"/>
-          </w:rPr>
-          <w:t>Imp</w:t>
-        </w:r>
-        <w:r>
-          <w:rPr>
-            <w:rFonts w:cstheme="minorHAnsi"/>
-          </w:rPr>
-          <w:t xml:space="preserve">lementation of UHC </w:t>
+      <w:r>
+        <w:rPr>
+          <w:rFonts w:cstheme="minorHAnsi"/>
+        </w:rPr>
+        <w:t xml:space="preserve">While there are clear benefits to UHC in the US, </w:t>
+      </w:r>
+      <w:r>
+        <w:rPr>
+          <w:rFonts w:cstheme="minorHAnsi"/>
+        </w:rPr>
+        <w:t xml:space="preserve">only 28.2% Americans support doing so </w:t>
+      </w:r>
+      <w:r>
+        <w:rPr>
+          <w:rFonts w:cstheme="minorHAnsi"/>
+          <w:highlight w:val="yellow"/>
+        </w:rPr>
+        <w:t>(</w:t>
+      </w:r>
+      <w:proofErr w:type="spellStart"/>
+      <w:r>
+        <w:rPr>
+          <w:rFonts w:cstheme="minorHAnsi"/>
+          <w:highlight w:val="yellow"/>
+        </w:rPr>
+        <w:t>Holahan</w:t>
+      </w:r>
+      <w:proofErr w:type="spellEnd"/>
+      <w:r>
+        <w:rPr>
+          <w:rFonts w:cstheme="minorHAnsi"/>
+          <w:highlight w:val="yellow"/>
+        </w:rPr>
+        <w:t xml:space="preserve"> et al., 2019)</w:t>
+      </w:r>
+      <w:r>
+        <w:rPr>
+          <w:rFonts w:cstheme="minorHAnsi"/>
+        </w:rPr>
+        <w:t xml:space="preserve">. Thus, </w:t>
+      </w:r>
+      <w:r>
+        <w:rPr>
+          <w:rFonts w:cstheme="minorHAnsi"/>
+        </w:rPr>
+        <w:t>increasing the</w:t>
+      </w:r>
+      <w:r>
+        <w:rPr>
+          <w:rFonts w:cstheme="minorHAnsi"/>
+        </w:rPr>
+        <w:t xml:space="preserve"> </w:t>
+      </w:r>
+      <w:r>
+        <w:rPr>
+          <w:rFonts w:cstheme="minorHAnsi"/>
+        </w:rPr>
+        <w:t xml:space="preserve">likelihood of implementation by improving support for UHC is valuable. The goal of this project is to </w:t>
+      </w:r>
+      <w:del w:id="55" w:author="Shaffer, Victoria A." w:date="2021-09-16T10:37:00Z">
+        <w:r>
+          <w:rPr>
+            <w:rFonts w:cstheme="minorHAnsi"/>
+          </w:rPr>
+          <w:delText xml:space="preserve">test </w:delText>
+        </w:r>
+        <w:r>
+          <w:rPr>
+            <w:rFonts w:cstheme="minorHAnsi"/>
+          </w:rPr>
+          <w:delText xml:space="preserve">if </w:delText>
+        </w:r>
+      </w:del>
+      <w:ins w:id="56" w:author="Shaffer, Victoria A." w:date="2021-09-16T10:37:00Z">
+        <w:r>
+          <w:rPr>
+            <w:rFonts w:cstheme="minorHAnsi"/>
+          </w:rPr>
+          <w:t xml:space="preserve">examine the </w:t>
         </w:r>
       </w:ins>
-      <w:ins w:id="53" w:author="Shaffer, Victoria A." w:date="2021-09-16T10:36:00Z">
-        <w:r>
-          <w:rPr>
-            <w:rFonts w:cstheme="minorHAnsi"/>
-          </w:rPr>
-          <w:t>increases healthcare coverage</w:t>
-        </w:r>
-      </w:ins>
-      <w:del w:id="54" w:author="Shaffer, Victoria A." w:date="2021-09-16T10:34:00Z">
-        <w:r>
-          <w:rPr>
-            <w:rFonts w:cstheme="minorHAnsi"/>
-          </w:rPr>
-          <w:delText xml:space="preserve">For example, health expenditures increased by 14% when </w:delText>
-        </w:r>
-        <w:r>
-          <w:rPr>
-            <w:rFonts w:cstheme="minorHAnsi"/>
-          </w:rPr>
-          <w:delText xml:space="preserve">Taiwan </w:delText>
-        </w:r>
-        <w:r>
-          <w:rPr>
-            <w:rFonts w:cstheme="minorHAnsi"/>
-          </w:rPr>
-          <w:delText xml:space="preserve">implemented UHC in 1995, </w:delText>
-        </w:r>
-        <w:r>
-          <w:rPr>
-            <w:rFonts w:cstheme="minorHAnsi"/>
-          </w:rPr>
-          <w:delText xml:space="preserve">however, </w:delText>
-        </w:r>
-        <w:r>
-          <w:rPr>
-            <w:rFonts w:cstheme="minorHAnsi"/>
-          </w:rPr>
-          <w:delText xml:space="preserve">annual spending increases </w:delText>
-        </w:r>
-        <w:r>
-          <w:rPr>
-            <w:rFonts w:cstheme="minorHAnsi"/>
-          </w:rPr>
-          <w:delText>were 4.1%</w:delText>
-        </w:r>
-        <w:r>
-          <w:rPr>
-            <w:rFonts w:cstheme="minorHAnsi"/>
-          </w:rPr>
-          <w:delText xml:space="preserve"> afterwards</w:delText>
-        </w:r>
-        <w:r>
-          <w:rPr>
-            <w:rFonts w:cstheme="minorHAnsi"/>
-          </w:rPr>
-          <w:delText xml:space="preserve">, </w:delText>
-        </w:r>
-        <w:r>
-          <w:rPr>
-            <w:rFonts w:cstheme="minorHAnsi"/>
-          </w:rPr>
-          <w:delText xml:space="preserve">cutting by half the </w:delText>
-        </w:r>
-        <w:r>
-          <w:rPr>
-            <w:rFonts w:cstheme="minorHAnsi"/>
-          </w:rPr>
-          <w:delText>8.3%</w:delText>
-        </w:r>
-        <w:r>
-          <w:rPr>
-            <w:rFonts w:cstheme="minorHAnsi"/>
-          </w:rPr>
-          <w:delText xml:space="preserve"> increase </w:delText>
-        </w:r>
-        <w:r>
-          <w:rPr>
-            <w:rFonts w:cstheme="minorHAnsi"/>
-          </w:rPr>
-          <w:delText xml:space="preserve">pre-UHC </w:delText>
-        </w:r>
-        <w:r>
-          <w:rPr>
-            <w:rFonts w:cstheme="minorHAnsi"/>
-            <w:highlight w:val="yellow"/>
-          </w:rPr>
-          <w:delText>(Hsiao 2016)</w:delText>
-        </w:r>
-        <w:r>
-          <w:rPr>
-            <w:rFonts w:cstheme="minorHAnsi"/>
-          </w:rPr>
-          <w:delText xml:space="preserve">. </w:delText>
-        </w:r>
-        <w:r>
-          <w:rPr>
-            <w:rFonts w:cstheme="minorHAnsi"/>
-          </w:rPr>
-          <w:delText xml:space="preserve"> UHC also allows for a </w:delText>
-        </w:r>
-        <w:r>
-          <w:rPr>
-            <w:rFonts w:cstheme="minorHAnsi"/>
-          </w:rPr>
-          <w:delText>single buyer market</w:delText>
-        </w:r>
-        <w:r>
-          <w:rPr>
-            <w:rFonts w:cstheme="minorHAnsi"/>
-          </w:rPr>
-          <w:delText xml:space="preserve"> for purchase of healthcare goods and technologies (such as pharmaceuticals) lead</w:delText>
-        </w:r>
-        <w:r>
-          <w:rPr>
-            <w:rFonts w:cstheme="minorHAnsi"/>
-          </w:rPr>
-          <w:delText>ing to</w:delText>
-        </w:r>
-        <w:r>
-          <w:rPr>
-            <w:rFonts w:cstheme="minorHAnsi"/>
-          </w:rPr>
-          <w:delText xml:space="preserve"> reduction of aggregate costs </w:delText>
-        </w:r>
-        <w:r>
-          <w:rPr>
-            <w:rFonts w:cstheme="minorHAnsi"/>
-            <w:highlight w:val="yellow"/>
-          </w:rPr>
-          <w:delText>(Hussey 2003)</w:delText>
-        </w:r>
-        <w:r>
-          <w:rPr>
-            <w:rFonts w:cstheme="minorHAnsi"/>
-          </w:rPr>
-          <w:delText xml:space="preserve">. </w:delText>
+      <w:r>
+        <w:rPr>
+          <w:rFonts w:cstheme="minorHAnsi"/>
+        </w:rPr>
+        <w:t xml:space="preserve">interventions designed </w:t>
+      </w:r>
+      <w:del w:id="57" w:author="Shaffer, Victoria A." w:date="2021-09-16T10:37:00Z">
+        <w:r>
+          <w:rPr>
+            <w:rFonts w:cstheme="minorHAnsi"/>
+          </w:rPr>
+          <w:delText xml:space="preserve">to directly address common reasons for opposition to UHC can lead </w:delText>
         </w:r>
       </w:del>
-      <w:del w:id="55" w:author="Shaffer, Victoria A." w:date="2021-09-16T10:36:00Z">
-        <w:r>
-          <w:rPr>
-            <w:rFonts w:cstheme="minorHAnsi"/>
-          </w:rPr>
-          <w:delText>UHC obviously improves coverage</w:delText>
-        </w:r>
-        <w:r>
-          <w:rPr>
-            <w:rFonts w:cstheme="minorHAnsi"/>
-          </w:rPr>
-          <w:delText>. Several countries with sub 60% coverage surged to 99% within a year of implementation of UHC</w:delText>
-        </w:r>
-      </w:del>
-      <w:r>
-        <w:rPr>
-          <w:rFonts w:cstheme="minorHAnsi"/>
-        </w:rPr>
-        <w:t xml:space="preserve"> </w:t>
-      </w:r>
-      <w:r>
-        <w:rPr>
-          <w:rFonts w:cstheme="minorHAnsi"/>
-          <w:highlight w:val="yellow"/>
-        </w:rPr>
-        <w:t xml:space="preserve">(Hsiao 2016, </w:t>
-      </w:r>
-      <w:proofErr w:type="spellStart"/>
-      <w:r>
-        <w:rPr>
-          <w:rFonts w:cstheme="minorHAnsi"/>
-          <w:highlight w:val="yellow"/>
-        </w:rPr>
-        <w:t>Panpiemras</w:t>
-      </w:r>
-      <w:proofErr w:type="spellEnd"/>
-      <w:r>
-        <w:rPr>
-          <w:rFonts w:cstheme="minorHAnsi"/>
-          <w:highlight w:val="yellow"/>
-        </w:rPr>
-        <w:t xml:space="preserve"> et al. (2011)</w:t>
-      </w:r>
-      <w:ins w:id="56" w:author="Shaffer, Victoria A." w:date="2021-09-16T10:36:00Z">
-        <w:r>
-          <w:rPr>
-            <w:rFonts w:cstheme="minorHAnsi"/>
-          </w:rPr>
-          <w:t>, which</w:t>
-        </w:r>
-      </w:ins>
-      <w:del w:id="57" w:author="Shaffer, Victoria A." w:date="2021-09-16T10:36:00Z">
-        <w:r>
-          <w:rPr>
-            <w:rFonts w:cstheme="minorHAnsi"/>
-          </w:rPr>
-          <w:delText>.</w:delText>
-        </w:r>
-        <w:r>
-          <w:rPr>
-            <w:rFonts w:cstheme="minorHAnsi"/>
-          </w:rPr>
-          <w:delText xml:space="preserve"> Increased coverage</w:delText>
-        </w:r>
-      </w:del>
-      <w:r>
-        <w:rPr>
-          <w:rFonts w:cstheme="minorHAnsi"/>
-        </w:rPr>
-        <w:t xml:space="preserve"> results in lower mortality and better overall health in the population </w:t>
-      </w:r>
-      <w:r>
-        <w:rPr>
-          <w:rFonts w:cstheme="minorHAnsi"/>
-          <w:highlight w:val="yellow"/>
-        </w:rPr>
-        <w:t>(Galvani et al. 2017)</w:t>
-      </w:r>
-      <w:r>
-        <w:rPr>
-          <w:rFonts w:cstheme="minorHAnsi"/>
-        </w:rPr>
-        <w:t xml:space="preserve">. </w:t>
-      </w:r>
-      <w:r>
-        <w:rPr>
-          <w:rFonts w:cstheme="minorHAnsi"/>
-        </w:rPr>
-        <w:t xml:space="preserve">While there are clear benefits to implementing UHC in the US, </w:t>
-      </w:r>
-      <w:r>
-        <w:rPr>
-          <w:rFonts w:cstheme="minorHAnsi"/>
-        </w:rPr>
-        <w:t xml:space="preserve">only 28.2% Americans support doing so </w:t>
-      </w:r>
-      <w:r>
-        <w:rPr>
-          <w:rFonts w:cstheme="minorHAnsi"/>
-          <w:highlight w:val="yellow"/>
-        </w:rPr>
-        <w:t>(</w:t>
-      </w:r>
-      <w:proofErr w:type="spellStart"/>
-      <w:r>
-        <w:rPr>
-          <w:rFonts w:cstheme="minorHAnsi"/>
-          <w:highlight w:val="yellow"/>
-        </w:rPr>
-        <w:t>Holahan</w:t>
-      </w:r>
-      <w:proofErr w:type="spellEnd"/>
-      <w:r>
-        <w:rPr>
-          <w:rFonts w:cstheme="minorHAnsi"/>
-          <w:highlight w:val="yellow"/>
-        </w:rPr>
-        <w:t xml:space="preserve"> et al., 2019)</w:t>
-      </w:r>
-      <w:r>
-        <w:rPr>
-          <w:rFonts w:cstheme="minorHAnsi"/>
-        </w:rPr>
-        <w:t xml:space="preserve">. Thus, </w:t>
-      </w:r>
-      <w:r>
-        <w:rPr>
-          <w:rFonts w:cstheme="minorHAnsi"/>
-        </w:rPr>
-        <w:t>increasing the</w:t>
-      </w:r>
-      <w:r>
-        <w:rPr>
-          <w:rFonts w:cstheme="minorHAnsi"/>
-        </w:rPr>
-        <w:t xml:space="preserve"> </w:t>
-      </w:r>
-      <w:r>
-        <w:rPr>
-          <w:rFonts w:cstheme="minorHAnsi"/>
-        </w:rPr>
-        <w:t xml:space="preserve">likelihood of implementation by improving support for UHC is valuable. The goal of this project is to </w:t>
+      <w:r>
+        <w:rPr>
+          <w:rFonts w:cstheme="minorHAnsi"/>
+        </w:rPr>
+        <w:t xml:space="preserve">to </w:t>
       </w:r>
       <w:del w:id="58" w:author="Shaffer, Victoria A." w:date="2021-09-16T10:37:00Z">
         <w:r>
           <w:rPr>
             <w:rFonts w:cstheme="minorHAnsi"/>
           </w:rPr>
-          <w:delText xml:space="preserve">test </w:delText>
-        </w:r>
-        <w:r>
-          <w:rPr>
-            <w:rFonts w:cstheme="minorHAnsi"/>
-          </w:rPr>
-          <w:delText xml:space="preserve">if </w:delText>
+          <w:delText>improved</w:delText>
+        </w:r>
+        <w:r>
+          <w:rPr>
+            <w:rFonts w:cstheme="minorHAnsi"/>
+          </w:rPr>
+          <w:delText xml:space="preserve"> </w:delText>
         </w:r>
       </w:del>
       <w:ins w:id="59" w:author="Shaffer, Victoria A." w:date="2021-09-16T10:37:00Z">
@@ -1367,99 +1381,55 @@
           <w:rPr>
             <w:rFonts w:cstheme="minorHAnsi"/>
           </w:rPr>
-          <w:t xml:space="preserve">examine the impact of </w:t>
+          <w:t xml:space="preserve">increase </w:t>
         </w:r>
       </w:ins>
       <w:r>
         <w:rPr>
           <w:rFonts w:cstheme="minorHAnsi"/>
         </w:rPr>
-        <w:t xml:space="preserve">interventions designed </w:t>
-      </w:r>
-      <w:del w:id="60" w:author="Shaffer, Victoria A." w:date="2021-09-16T10:37:00Z">
-        <w:r>
-          <w:rPr>
-            <w:rFonts w:cstheme="minorHAnsi"/>
-          </w:rPr>
-          <w:delText xml:space="preserve">to directly address common reasons for opposition to UHC can lead </w:delText>
-        </w:r>
-      </w:del>
-      <w:r>
-        <w:rPr>
-          <w:rFonts w:cstheme="minorHAnsi"/>
-        </w:rPr>
-        <w:t xml:space="preserve">to </w:t>
-      </w:r>
-      <w:del w:id="61" w:author="Shaffer, Victoria A." w:date="2021-09-16T10:37:00Z">
-        <w:r>
-          <w:rPr>
-            <w:rFonts w:cstheme="minorHAnsi"/>
-          </w:rPr>
-          <w:delText>improved</w:delText>
-        </w:r>
-        <w:r>
-          <w:rPr>
-            <w:rFonts w:cstheme="minorHAnsi"/>
-          </w:rPr>
-          <w:delText xml:space="preserve"> </w:delText>
-        </w:r>
-      </w:del>
-      <w:ins w:id="62" w:author="Shaffer, Victoria A." w:date="2021-09-16T10:37:00Z">
-        <w:r>
-          <w:rPr>
-            <w:rFonts w:cstheme="minorHAnsi"/>
-          </w:rPr>
-          <w:t xml:space="preserve">increase </w:t>
+        <w:t xml:space="preserve">support </w:t>
+      </w:r>
+      <w:r>
+        <w:rPr>
+          <w:rFonts w:cstheme="minorHAnsi"/>
+        </w:rPr>
+        <w:t xml:space="preserve">of </w:t>
+      </w:r>
+      <w:r>
+        <w:rPr>
+          <w:rFonts w:cstheme="minorHAnsi"/>
+        </w:rPr>
+        <w:t>UHC</w:t>
+      </w:r>
+      <w:ins w:id="60" w:author="Shaffer, Victoria A." w:date="2021-09-16T10:37:00Z">
+        <w:r>
+          <w:rPr>
+            <w:rFonts w:cstheme="minorHAnsi"/>
+          </w:rPr>
+          <w:t xml:space="preserve"> </w:t>
         </w:r>
       </w:ins>
       <w:r>
         <w:rPr>
           <w:rFonts w:cstheme="minorHAnsi"/>
         </w:rPr>
-        <w:t xml:space="preserve">support </w:t>
-      </w:r>
-      <w:r>
-        <w:rPr>
-          <w:rFonts w:cstheme="minorHAnsi"/>
-        </w:rPr>
-        <w:t xml:space="preserve">of </w:t>
-      </w:r>
-      <w:r>
-        <w:rPr>
-          <w:rFonts w:cstheme="minorHAnsi"/>
-        </w:rPr>
-        <w:t>UHC</w:t>
-      </w:r>
-      <w:ins w:id="63" w:author="Shaffer, Victoria A." w:date="2021-09-16T10:37:00Z">
-        <w:r>
-          <w:rPr>
-            <w:rFonts w:cstheme="minorHAnsi"/>
-          </w:rPr>
-          <w:t xml:space="preserve"> by directly </w:t>
+        <w:t>that directly address</w:t>
+      </w:r>
+      <w:ins w:id="61" w:author="Shaffer, Victoria A." w:date="2021-09-16T10:37:00Z">
+        <w:r>
+          <w:rPr>
+            <w:rFonts w:cstheme="minorHAnsi"/>
+          </w:rPr>
+          <w:t xml:space="preserve"> com</w:t>
         </w:r>
       </w:ins>
-      <w:ins w:id="64" w:author="Shaffer, Victoria A." w:date="2021-09-16T10:38:00Z">
-        <w:r>
-          <w:rPr>
-            <w:rFonts w:cstheme="minorHAnsi"/>
-          </w:rPr>
-          <w:t>addressing</w:t>
-        </w:r>
-      </w:ins>
-      <w:ins w:id="65" w:author="Shaffer, Victoria A." w:date="2021-09-16T10:37:00Z">
-        <w:r>
-          <w:rPr>
-            <w:rFonts w:cstheme="minorHAnsi"/>
-          </w:rPr>
-          <w:t xml:space="preserve"> com</w:t>
-        </w:r>
-      </w:ins>
-      <w:ins w:id="66" w:author="Shaffer, Victoria A." w:date="2021-09-16T10:38:00Z">
-        <w:r>
-          <w:rPr>
-            <w:rFonts w:cstheme="minorHAnsi"/>
-          </w:rPr>
-          <w:t>mon reasons for opposition to UHC</w:t>
+      <w:ins w:id="62" w:author="Shaffer, Victoria A." w:date="2021-09-16T10:38:00Z">
+        <w:r>
+          <w:rPr>
+            <w:rFonts w:cstheme="minorHAnsi"/>
+          </w:rPr>
+          <w:t>mon reasons for opposition</w:t>
         </w:r>
       </w:ins>
       <w:r>
@@ -1480,8 +1450,8 @@
           <w:szCs w:val="24"/>
         </w:rPr>
       </w:pPr>
-      <w:bookmarkStart w:id="67" w:name="inadequacies-with-our-current-system"/>
-      <w:bookmarkStart w:id="68" w:name="review-of-literature"/>
+      <w:bookmarkStart w:id="63" w:name="inadequacies-with-our-current-system"/>
+      <w:bookmarkStart w:id="64" w:name="review-of-literature"/>
       <w:bookmarkEnd w:id="0"/>
       <w:r>
         <w:rPr>
@@ -1537,13 +1507,31 @@
         <w:rPr>
           <w:rFonts w:cstheme="minorHAnsi"/>
         </w:rPr>
-        <w:t>C</w:t>
-      </w:r>
-      <w:r>
-        <w:rPr>
-          <w:rFonts w:cstheme="minorHAnsi"/>
-        </w:rPr>
-        <w:t>onsidering that</w:t>
+        <w:t>T</w:t>
+      </w:r>
+      <w:r>
+        <w:rPr>
+          <w:rFonts w:cstheme="minorHAnsi"/>
+        </w:rPr>
+        <w:t xml:space="preserve">he American health system often </w:t>
+      </w:r>
+      <w:r>
+        <w:rPr>
+          <w:rFonts w:cstheme="minorHAnsi"/>
+        </w:rPr>
+        <w:t>worsens</w:t>
+      </w:r>
+      <w:r>
+        <w:rPr>
+          <w:rFonts w:cstheme="minorHAnsi"/>
+        </w:rPr>
+        <w:t xml:space="preserve"> the well-being of those treated instead</w:t>
+      </w:r>
+      <w:r>
+        <w:rPr>
+          <w:rFonts w:cstheme="minorHAnsi"/>
+        </w:rPr>
+        <w:t>;</w:t>
       </w:r>
       <w:r>
         <w:rPr>
@@ -1555,43 +1543,25 @@
         <w:rPr>
           <w:rFonts w:cstheme="minorHAnsi"/>
         </w:rPr>
-        <w:t xml:space="preserve">medical debtors </w:t>
-      </w:r>
-      <w:r>
-        <w:rPr>
-          <w:rFonts w:cstheme="minorHAnsi"/>
-        </w:rPr>
-        <w:t>are</w:t>
-      </w:r>
-      <w:r>
-        <w:rPr>
-          <w:rFonts w:cstheme="minorHAnsi"/>
-        </w:rPr>
-        <w:t xml:space="preserve"> 42% more likely to suffer from a lapse in medical coverage</w:t>
-      </w:r>
-      <w:r>
-        <w:rPr>
-          <w:rFonts w:cstheme="minorHAnsi"/>
-        </w:rPr>
-        <w:t xml:space="preserve">, </w:t>
-      </w:r>
-      <w:r>
-        <w:rPr>
-          <w:rFonts w:cstheme="minorHAnsi"/>
-        </w:rPr>
-        <w:t xml:space="preserve">the </w:t>
-      </w:r>
-      <w:r>
-        <w:rPr>
-          <w:rFonts w:cstheme="minorHAnsi"/>
-        </w:rPr>
-        <w:t xml:space="preserve">American health system often </w:t>
-      </w:r>
-      <w:r>
-        <w:rPr>
-          <w:rFonts w:cstheme="minorHAnsi"/>
-        </w:rPr>
-        <w:t>worsens</w:t>
+        <w:t>M</w:t>
+      </w:r>
+      <w:r>
+        <w:rPr>
+          <w:rFonts w:cstheme="minorHAnsi"/>
+        </w:rPr>
+        <w:t xml:space="preserve">edical debtors </w:t>
+      </w:r>
+      <w:r>
+        <w:rPr>
+          <w:rFonts w:cstheme="minorHAnsi"/>
+        </w:rPr>
+        <w:t xml:space="preserve">are </w:t>
+      </w:r>
+      <w:r>
+        <w:rPr>
+          <w:rFonts w:cstheme="minorHAnsi"/>
+        </w:rPr>
+        <w:t>42% more likely to suffer from a lapse in medical coverage</w:t>
       </w:r>
       <w:r>
         <w:rPr>
@@ -1602,18 +1572,6 @@
       <w:r>
         <w:rPr>
           <w:rFonts w:cstheme="minorHAnsi"/>
-        </w:rPr>
-        <w:t xml:space="preserve">the well-being of those treated </w:t>
-      </w:r>
-      <w:r>
-        <w:rPr>
-          <w:rFonts w:cstheme="minorHAnsi"/>
-        </w:rPr>
-        <w:t xml:space="preserve">instead </w:t>
-      </w:r>
-      <w:r>
-        <w:rPr>
-          <w:rFonts w:cstheme="minorHAnsi"/>
           <w:highlight w:val="yellow"/>
         </w:rPr>
         <w:t>(Himmelstein, 2005)</w:t>
@@ -1701,7 +1659,7 @@
         <w:rPr>
           <w:rFonts w:cstheme="minorHAnsi"/>
         </w:rPr>
-        <w:t>Medical debt is accrued partly due to extreme cost difference</w:t>
+        <w:t>Medical debt is partly due to extreme cost difference</w:t>
       </w:r>
       <w:r>
         <w:rPr>
@@ -1713,7 +1671,43 @@
         <w:rPr>
           <w:rFonts w:cstheme="minorHAnsi"/>
         </w:rPr>
-        <w:t xml:space="preserve"> in medical care, with the US paying approximately twice </w:t>
+        <w:t xml:space="preserve"> in care</w:t>
+      </w:r>
+      <w:r>
+        <w:rPr>
+          <w:rFonts w:cstheme="minorHAnsi"/>
+        </w:rPr>
+        <w:t>;</w:t>
+      </w:r>
+      <w:r>
+        <w:rPr>
+          <w:rFonts w:cstheme="minorHAnsi"/>
+        </w:rPr>
+        <w:t xml:space="preserve"> </w:t>
+      </w:r>
+      <w:r>
+        <w:rPr>
+          <w:rFonts w:cstheme="minorHAnsi"/>
+        </w:rPr>
+        <w:t>T</w:t>
+      </w:r>
+      <w:r>
+        <w:rPr>
+          <w:rFonts w:cstheme="minorHAnsi"/>
+        </w:rPr>
+        <w:t>he US pay</w:t>
+      </w:r>
+      <w:r>
+        <w:rPr>
+          <w:rFonts w:cstheme="minorHAnsi"/>
+        </w:rPr>
+        <w:t>s</w:t>
+      </w:r>
+      <w:r>
+        <w:rPr>
+          <w:rFonts w:cstheme="minorHAnsi"/>
+        </w:rPr>
+        <w:t xml:space="preserve"> approximately twice </w:t>
       </w:r>
       <w:r>
         <w:rPr>
@@ -1805,117 +1799,117 @@
         <w:rPr>
           <w:rFonts w:cstheme="minorHAnsi"/>
         </w:rPr>
-        <w:t xml:space="preserve">. This is compounded further by a general </w:t>
+        <w:t xml:space="preserve">. This is compounded by unwillingness to ration care and administrative complexity, pushing cost higher with low value outcomes </w:t>
+      </w:r>
+      <w:r>
+        <w:rPr>
+          <w:rFonts w:cstheme="minorHAnsi"/>
+          <w:highlight w:val="yellow"/>
+        </w:rPr>
+        <w:t>(Reinhardt 2004)</w:t>
+      </w:r>
+      <w:r>
+        <w:rPr>
+          <w:rFonts w:cstheme="minorHAnsi"/>
+        </w:rPr>
+        <w:t xml:space="preserve">. </w:t>
+      </w:r>
+      <w:r>
+        <w:rPr>
+          <w:rFonts w:cstheme="minorHAnsi"/>
+        </w:rPr>
+        <w:t xml:space="preserve">The U.S. system of </w:t>
+      </w:r>
+      <w:r>
+        <w:rPr>
+          <w:rFonts w:cstheme="minorHAnsi"/>
+        </w:rPr>
+        <w:t xml:space="preserve">multiple </w:t>
+      </w:r>
+      <w:r>
+        <w:rPr>
+          <w:rFonts w:cstheme="minorHAnsi"/>
+        </w:rPr>
+        <w:t xml:space="preserve">competing </w:t>
+      </w:r>
+      <w:r>
+        <w:rPr>
+          <w:rFonts w:cstheme="minorHAnsi"/>
+        </w:rPr>
+        <w:t>insurers</w:t>
+      </w:r>
+      <w:r>
+        <w:rPr>
+          <w:rFonts w:cstheme="minorHAnsi"/>
+        </w:rPr>
+        <w:t xml:space="preserve"> leads to</w:t>
+      </w:r>
+      <w:r>
+        <w:rPr>
+          <w:rFonts w:cstheme="minorHAnsi"/>
+        </w:rPr>
+        <w:t xml:space="preserve"> </w:t>
+      </w:r>
+      <w:r>
+        <w:rPr>
+          <w:rFonts w:cstheme="minorHAnsi"/>
+        </w:rPr>
+        <w:t>p</w:t>
+      </w:r>
+      <w:r>
+        <w:rPr>
+          <w:rFonts w:cstheme="minorHAnsi"/>
+        </w:rPr>
+        <w:t>reventative care</w:t>
+      </w:r>
+      <w:r>
+        <w:rPr>
+          <w:rFonts w:cstheme="minorHAnsi"/>
+        </w:rPr>
+        <w:t xml:space="preserve"> and investment in medical infrastructure that generates</w:t>
+      </w:r>
+      <w:r>
+        <w:rPr>
+          <w:rFonts w:cstheme="minorHAnsi"/>
+        </w:rPr>
+        <w:t xml:space="preserve"> long term value </w:t>
+      </w:r>
+      <w:r>
+        <w:rPr>
+          <w:rFonts w:cstheme="minorHAnsi"/>
+        </w:rPr>
+        <w:t xml:space="preserve">being </w:t>
+      </w:r>
+      <w:r>
+        <w:rPr>
+          <w:rFonts w:cstheme="minorHAnsi"/>
+        </w:rPr>
+        <w:t>under-invested in</w:t>
+      </w:r>
+      <w:r>
+        <w:rPr>
+          <w:rFonts w:cstheme="minorHAnsi"/>
+        </w:rPr>
+        <w:t>,</w:t>
+      </w:r>
+      <w:r>
+        <w:rPr>
+          <w:rFonts w:cstheme="minorHAnsi"/>
+        </w:rPr>
+        <w:t xml:space="preserve"> as </w:t>
+      </w:r>
+      <w:r>
+        <w:rPr>
+          <w:rFonts w:cstheme="minorHAnsi"/>
+        </w:rPr>
+        <w:t xml:space="preserve">insurers share the </w:t>
       </w:r>
       <w:r>
         <w:rPr>
           <w:rFonts w:cstheme="minorHAnsi"/>
         </w:rPr>
         <w:lastRenderedPageBreak/>
-        <w:t xml:space="preserve">unwillingness to ration care and administrative complexity, pushing cost higher with low value outcomes </w:t>
-      </w:r>
-      <w:r>
-        <w:rPr>
-          <w:rFonts w:cstheme="minorHAnsi"/>
-          <w:highlight w:val="yellow"/>
-        </w:rPr>
-        <w:t>(Reinhardt 2004)</w:t>
-      </w:r>
-      <w:r>
-        <w:rPr>
-          <w:rFonts w:cstheme="minorHAnsi"/>
-        </w:rPr>
-        <w:t xml:space="preserve">. </w:t>
-      </w:r>
-      <w:r>
-        <w:rPr>
-          <w:rFonts w:cstheme="minorHAnsi"/>
-        </w:rPr>
-        <w:t>A</w:t>
-      </w:r>
-      <w:r>
-        <w:rPr>
-          <w:rFonts w:cstheme="minorHAnsi"/>
-        </w:rPr>
-        <w:t>dditional</w:t>
-      </w:r>
-      <w:r>
-        <w:rPr>
-          <w:rFonts w:cstheme="minorHAnsi"/>
-        </w:rPr>
-        <w:t xml:space="preserve"> structural </w:t>
-      </w:r>
-      <w:r>
-        <w:rPr>
-          <w:rFonts w:cstheme="minorHAnsi"/>
-        </w:rPr>
-        <w:t>obstacles exist</w:t>
-      </w:r>
-      <w:r>
-        <w:rPr>
-          <w:rFonts w:cstheme="minorHAnsi"/>
-        </w:rPr>
-        <w:t xml:space="preserve"> </w:t>
-      </w:r>
-      <w:r>
-        <w:rPr>
-          <w:rFonts w:cstheme="minorHAnsi"/>
-        </w:rPr>
-        <w:t>due to the current</w:t>
-      </w:r>
-      <w:r>
-        <w:rPr>
-          <w:rFonts w:cstheme="minorHAnsi"/>
-        </w:rPr>
-        <w:t xml:space="preserve"> </w:t>
-      </w:r>
-      <w:r>
-        <w:rPr>
-          <w:rFonts w:cstheme="minorHAnsi"/>
-        </w:rPr>
-        <w:t xml:space="preserve">competitive marketplace of multiple insurers. </w:t>
-      </w:r>
-      <w:r>
-        <w:rPr>
-          <w:rFonts w:cstheme="minorHAnsi"/>
-        </w:rPr>
-        <w:t>P</w:t>
-      </w:r>
-      <w:r>
-        <w:rPr>
-          <w:rFonts w:cstheme="minorHAnsi"/>
-        </w:rPr>
-        <w:t>reventative care</w:t>
-      </w:r>
-      <w:r>
-        <w:rPr>
-          <w:rFonts w:cstheme="minorHAnsi"/>
-        </w:rPr>
-        <w:t xml:space="preserve"> and investment in medical infrastructure that generates</w:t>
-      </w:r>
-      <w:r>
-        <w:rPr>
-          <w:rFonts w:cstheme="minorHAnsi"/>
-        </w:rPr>
-        <w:t xml:space="preserve"> long term value </w:t>
-      </w:r>
-      <w:r>
-        <w:rPr>
-          <w:rFonts w:cstheme="minorHAnsi"/>
-        </w:rPr>
-        <w:t>are under-invested in</w:t>
-      </w:r>
-      <w:r>
-        <w:rPr>
-          <w:rFonts w:cstheme="minorHAnsi"/>
-        </w:rPr>
-        <w:t xml:space="preserve">, as </w:t>
-      </w:r>
-      <w:r>
-        <w:rPr>
-          <w:rFonts w:cstheme="minorHAnsi"/>
-        </w:rPr>
-        <w:t xml:space="preserve">insurers share the benefits from the cost of implementation with their competitors </w:t>
+        <w:t xml:space="preserve">benefits from the cost of implementation with their competitors </w:t>
       </w:r>
       <w:r>
         <w:rPr>
@@ -2296,103 +2290,109 @@
         <w:rPr>
           <w:rFonts w:cstheme="minorHAnsi"/>
         </w:rPr>
+        <w:t xml:space="preserve">on almost every health outcome metric </w:t>
+      </w:r>
+      <w:r>
+        <w:rPr>
+          <w:rFonts w:cstheme="minorHAnsi"/>
+          <w:highlight w:val="yellow"/>
+        </w:rPr>
+        <w:t>(</w:t>
+      </w:r>
+      <w:proofErr w:type="spellStart"/>
+      <w:r>
+        <w:rPr>
+          <w:rFonts w:cstheme="minorHAnsi"/>
+          <w:highlight w:val="yellow"/>
+        </w:rPr>
+        <w:t>Tikkanen</w:t>
+      </w:r>
+      <w:proofErr w:type="spellEnd"/>
+      <w:r>
+        <w:rPr>
+          <w:rFonts w:cstheme="minorHAnsi"/>
+          <w:highlight w:val="yellow"/>
+        </w:rPr>
+        <w:t>, 2020)</w:t>
+      </w:r>
+      <w:r>
+        <w:rPr>
+          <w:rFonts w:cstheme="minorHAnsi"/>
+        </w:rPr>
+        <w:t>.</w:t>
+      </w:r>
+      <w:r>
+        <w:rPr>
+          <w:rFonts w:cstheme="minorHAnsi"/>
+        </w:rPr>
+        <w:t xml:space="preserve"> </w:t>
+      </w:r>
+      <w:r>
+        <w:rPr>
+          <w:rFonts w:cstheme="minorHAnsi"/>
+        </w:rPr>
+        <w:t xml:space="preserve">Regarding mental health, </w:t>
+      </w:r>
+      <w:r>
+        <w:rPr>
+          <w:rFonts w:cstheme="minorHAnsi"/>
+        </w:rPr>
+        <w:t>the US has the highest suicide rate</w:t>
+      </w:r>
+      <w:r>
+        <w:rPr>
+          <w:rFonts w:cstheme="minorHAnsi"/>
+        </w:rPr>
+        <w:t xml:space="preserve"> with </w:t>
+      </w:r>
+      <w:r>
+        <w:rPr>
+          <w:rFonts w:cstheme="minorHAnsi"/>
+        </w:rPr>
+        <w:t xml:space="preserve">13.9 </w:t>
+      </w:r>
+      <w:r>
+        <w:rPr>
+          <w:rFonts w:cstheme="minorHAnsi"/>
+        </w:rPr>
+        <w:t xml:space="preserve">per 100,000 </w:t>
+      </w:r>
+      <w:r>
+        <w:rPr>
+          <w:rFonts w:cstheme="minorHAnsi"/>
+        </w:rPr>
+        <w:t>versus an average of 11.5</w:t>
+      </w:r>
+      <w:r>
+        <w:rPr>
+          <w:rFonts w:cstheme="minorHAnsi"/>
+        </w:rPr>
+        <w:t>. Examining recurrent health problems, the US also suffers from the highest chronic disease burden (28% of population versus an average of 17.5%)</w:t>
+      </w:r>
+      <w:r>
+        <w:rPr>
+          <w:rFonts w:cstheme="minorHAnsi"/>
+        </w:rPr>
+        <w:t xml:space="preserve"> and</w:t>
+      </w:r>
+      <w:r>
+        <w:rPr>
+          <w:rFonts w:cstheme="minorHAnsi"/>
+        </w:rPr>
+        <w:t xml:space="preserve"> rate of obesity (40% versus an average of 21%)</w:t>
+      </w:r>
+      <w:r>
+        <w:rPr>
+          <w:rFonts w:cstheme="minorHAnsi"/>
+        </w:rPr>
+        <w:t xml:space="preserve"> by </w:t>
+      </w:r>
+      <w:r>
+        <w:rPr>
+          <w:rFonts w:cstheme="minorHAnsi"/>
+        </w:rPr>
         <w:lastRenderedPageBreak/>
-        <w:t xml:space="preserve">on almost every health outcome metric </w:t>
-      </w:r>
-      <w:r>
-        <w:rPr>
-          <w:rFonts w:cstheme="minorHAnsi"/>
-          <w:highlight w:val="yellow"/>
-        </w:rPr>
-        <w:t>(</w:t>
-      </w:r>
-      <w:proofErr w:type="spellStart"/>
-      <w:r>
-        <w:rPr>
-          <w:rFonts w:cstheme="minorHAnsi"/>
-          <w:highlight w:val="yellow"/>
-        </w:rPr>
-        <w:t>Tikkanen</w:t>
-      </w:r>
-      <w:proofErr w:type="spellEnd"/>
-      <w:r>
-        <w:rPr>
-          <w:rFonts w:cstheme="minorHAnsi"/>
-          <w:highlight w:val="yellow"/>
-        </w:rPr>
-        <w:t>, 2020)</w:t>
-      </w:r>
-      <w:r>
-        <w:rPr>
-          <w:rFonts w:cstheme="minorHAnsi"/>
-        </w:rPr>
-        <w:t>.</w:t>
-      </w:r>
-      <w:r>
-        <w:rPr>
-          <w:rFonts w:cstheme="minorHAnsi"/>
-        </w:rPr>
-        <w:t xml:space="preserve"> </w:t>
-      </w:r>
-      <w:r>
-        <w:rPr>
-          <w:rFonts w:cstheme="minorHAnsi"/>
-        </w:rPr>
-        <w:t xml:space="preserve">Regarding mental health, </w:t>
-      </w:r>
-      <w:r>
-        <w:rPr>
-          <w:rFonts w:cstheme="minorHAnsi"/>
-        </w:rPr>
-        <w:t>the US has the highest suicide rate</w:t>
-      </w:r>
-      <w:r>
-        <w:rPr>
-          <w:rFonts w:cstheme="minorHAnsi"/>
-        </w:rPr>
-        <w:t xml:space="preserve"> with </w:t>
-      </w:r>
-      <w:r>
-        <w:rPr>
-          <w:rFonts w:cstheme="minorHAnsi"/>
-        </w:rPr>
-        <w:t xml:space="preserve">13.9 </w:t>
-      </w:r>
-      <w:r>
-        <w:rPr>
-          <w:rFonts w:cstheme="minorHAnsi"/>
-        </w:rPr>
-        <w:t xml:space="preserve">per 100,000 </w:t>
-      </w:r>
-      <w:r>
-        <w:rPr>
-          <w:rFonts w:cstheme="minorHAnsi"/>
-        </w:rPr>
-        <w:t>versus an average of 11.5</w:t>
-      </w:r>
-      <w:r>
-        <w:rPr>
-          <w:rFonts w:cstheme="minorHAnsi"/>
-        </w:rPr>
-        <w:t>. Examining recurrent health problems, the US also suffers from the highest chronic disease burden (28% of population versus an average of 17.5%)</w:t>
-      </w:r>
-      <w:r>
-        <w:rPr>
-          <w:rFonts w:cstheme="minorHAnsi"/>
-        </w:rPr>
-        <w:t xml:space="preserve"> and</w:t>
-      </w:r>
-      <w:r>
-        <w:rPr>
-          <w:rFonts w:cstheme="minorHAnsi"/>
-        </w:rPr>
-        <w:t xml:space="preserve"> rate of obesity (40% versus an average of 21%)</w:t>
-      </w:r>
-      <w:r>
-        <w:rPr>
-          <w:rFonts w:cstheme="minorHAnsi"/>
-        </w:rPr>
-        <w:t xml:space="preserve"> by far</w:t>
+        <w:t>far</w:t>
       </w:r>
       <w:r>
         <w:rPr>
@@ -2484,8 +2484,8 @@
           <w:szCs w:val="24"/>
         </w:rPr>
       </w:pPr>
-      <w:bookmarkStart w:id="69" w:name="benefits-of-universal-health-care"/>
-      <w:bookmarkEnd w:id="67"/>
+      <w:bookmarkStart w:id="65" w:name="benefits-of-universal-health-care"/>
+      <w:bookmarkEnd w:id="63"/>
       <w:r>
         <w:rPr>
           <w:rFonts w:asciiTheme="minorHAnsi" w:hAnsiTheme="minorHAnsi" w:cstheme="minorHAnsi"/>
@@ -2790,14 +2790,7 @@
         <w:rPr>
           <w:rFonts w:cstheme="minorHAnsi"/>
         </w:rPr>
-        <w:t xml:space="preserve">more than being born with </w:t>
-      </w:r>
-      <w:r>
-        <w:rPr>
-          <w:rFonts w:cstheme="minorHAnsi"/>
-        </w:rPr>
-        <w:lastRenderedPageBreak/>
-        <w:t>congenial malformation</w:t>
+        <w:t>more than being born with congenial malformation</w:t>
       </w:r>
       <w:r>
         <w:rPr>
@@ -2868,7 +2861,7 @@
         <w:tab/>
         <w:t xml:space="preserve">Furthermore, having a UHC system can improve health outcomes through </w:t>
       </w:r>
-      <w:del w:id="70" w:author="Shaffer, Victoria A." w:date="2021-09-16T10:59:00Z">
+      <w:del w:id="66" w:author="Shaffer, Victoria A." w:date="2021-09-16T10:59:00Z">
         <w:r>
           <w:rPr>
             <w:rFonts w:cstheme="minorHAnsi"/>
@@ -2876,7 +2869,7 @@
           <w:delText xml:space="preserve">channels </w:delText>
         </w:r>
       </w:del>
-      <w:ins w:id="71" w:author="Shaffer, Victoria A." w:date="2021-09-16T10:59:00Z">
+      <w:ins w:id="67" w:author="Shaffer, Victoria A." w:date="2021-09-16T10:59:00Z">
         <w:r>
           <w:rPr>
             <w:rFonts w:cstheme="minorHAnsi"/>
@@ -2894,7 +2887,14 @@
         <w:rPr>
           <w:rFonts w:cstheme="minorHAnsi"/>
         </w:rPr>
-        <w:t xml:space="preserve"> in Taiwan, automatic reporting and contact tracing integrating the travel and healthcare systems allowed for simple and effective contact tracing </w:t>
+        <w:t xml:space="preserve"> in </w:t>
+      </w:r>
+      <w:r>
+        <w:rPr>
+          <w:rFonts w:cstheme="minorHAnsi"/>
+        </w:rPr>
+        <w:lastRenderedPageBreak/>
+        <w:t xml:space="preserve">Taiwan, automatic reporting and contact tracing integrating the travel and healthcare systems allowed for simple and effective contact tracing </w:t>
       </w:r>
       <w:r>
         <w:rPr>
@@ -2927,35 +2927,35 @@
         </w:rPr>
         <w:t>in 17</w:t>
       </w:r>
-      <w:commentRangeStart w:id="72"/>
-      <w:commentRangeStart w:id="73"/>
-      <w:commentRangeStart w:id="74"/>
+      <w:commentRangeStart w:id="68"/>
+      <w:commentRangeStart w:id="69"/>
+      <w:commentRangeStart w:id="70"/>
       <w:r>
         <w:rPr>
           <w:rFonts w:cstheme="minorHAnsi"/>
         </w:rPr>
         <w:t xml:space="preserve"> </w:t>
       </w:r>
-      <w:commentRangeEnd w:id="72"/>
+      <w:commentRangeEnd w:id="68"/>
       <w:r>
         <w:rPr>
           <w:rStyle w:val="CommentReference"/>
         </w:rPr>
-        <w:commentReference w:id="72"/>
-      </w:r>
-      <w:commentRangeEnd w:id="73"/>
+        <w:commentReference w:id="68"/>
+      </w:r>
+      <w:commentRangeEnd w:id="69"/>
       <w:r>
         <w:rPr>
           <w:rStyle w:val="CommentReference"/>
         </w:rPr>
-        <w:commentReference w:id="73"/>
-      </w:r>
-      <w:commentRangeEnd w:id="74"/>
+        <w:commentReference w:id="69"/>
+      </w:r>
+      <w:commentRangeEnd w:id="70"/>
       <w:r>
         <w:rPr>
           <w:rStyle w:val="CommentReference"/>
         </w:rPr>
-        <w:commentReference w:id="74"/>
+        <w:commentReference w:id="70"/>
       </w:r>
       <w:r>
         <w:rPr>
@@ -3312,198 +3312,192 @@
         <w:rPr>
           <w:rFonts w:cstheme="minorHAnsi"/>
         </w:rPr>
-        <w:t xml:space="preserve"> statistical modeling to identify outlier health providers, leading to an 8% reduction in expenditures within </w:t>
+        <w:t xml:space="preserve"> statistical modeling to identify outlier health providers, leading to an 8% reduction in expenditures within their first two years of operation by controlling fraud and abuse (Hsiao, 2016). </w:t>
+      </w:r>
+      <w:r>
+        <w:rPr>
+          <w:rFonts w:cstheme="minorHAnsi"/>
+        </w:rPr>
+        <w:t>Additionally, w</w:t>
+      </w:r>
+      <w:r>
+        <w:rPr>
+          <w:rFonts w:cstheme="minorHAnsi"/>
+        </w:rPr>
+        <w:t xml:space="preserve">hile </w:t>
+      </w:r>
+      <w:r>
+        <w:rPr>
+          <w:rFonts w:cstheme="minorHAnsi"/>
+        </w:rPr>
+        <w:t>the US</w:t>
+      </w:r>
+      <w:r>
+        <w:rPr>
+          <w:rFonts w:cstheme="minorHAnsi"/>
+        </w:rPr>
+        <w:t xml:space="preserve"> </w:t>
+      </w:r>
+      <w:r>
+        <w:rPr>
+          <w:rFonts w:cstheme="minorHAnsi"/>
+        </w:rPr>
+        <w:t>use</w:t>
+      </w:r>
+      <w:r>
+        <w:rPr>
+          <w:rFonts w:cstheme="minorHAnsi"/>
+        </w:rPr>
+        <w:t>s</w:t>
+      </w:r>
+      <w:r>
+        <w:rPr>
+          <w:rFonts w:cstheme="minorHAnsi"/>
+        </w:rPr>
+        <w:t xml:space="preserve"> 10% fewer drugs per capita than other OECD countries, prices are 50% higher for equivalent drugs </w:t>
+      </w:r>
+      <w:r>
+        <w:rPr>
+          <w:rFonts w:cstheme="minorHAnsi"/>
+          <w:highlight w:val="yellow"/>
+        </w:rPr>
+        <w:t>(</w:t>
+      </w:r>
+      <w:proofErr w:type="spellStart"/>
+      <w:r>
+        <w:rPr>
+          <w:rFonts w:cstheme="minorHAnsi"/>
+          <w:highlight w:val="yellow"/>
+        </w:rPr>
+        <w:t>Manchikanti</w:t>
+      </w:r>
+      <w:proofErr w:type="spellEnd"/>
+      <w:r>
+        <w:rPr>
+          <w:rFonts w:cstheme="minorHAnsi"/>
+          <w:highlight w:val="yellow"/>
+        </w:rPr>
+        <w:t>, 2009)</w:t>
+      </w:r>
+      <w:r>
+        <w:rPr>
+          <w:rFonts w:cstheme="minorHAnsi"/>
+        </w:rPr>
+        <w:t xml:space="preserve">. </w:t>
+      </w:r>
+      <w:r>
+        <w:rPr>
+          <w:rFonts w:cstheme="minorHAnsi"/>
+        </w:rPr>
+        <w:t>An extreme example can be found when looking at recent price spikes</w:t>
+      </w:r>
+      <w:r>
+        <w:rPr>
+          <w:rFonts w:cstheme="minorHAnsi"/>
+        </w:rPr>
+        <w:t xml:space="preserve"> in the US</w:t>
+      </w:r>
+      <w:r>
+        <w:rPr>
+          <w:rFonts w:cstheme="minorHAnsi"/>
+        </w:rPr>
+        <w:t xml:space="preserve"> for toxoplasmosis drugs </w:t>
+      </w:r>
+      <w:r>
+        <w:rPr>
+          <w:rFonts w:cstheme="minorHAnsi"/>
+        </w:rPr>
+        <w:t>(</w:t>
+      </w:r>
+      <w:r>
+        <w:rPr>
+          <w:rFonts w:cstheme="minorHAnsi"/>
+        </w:rPr>
+        <w:t>a 5</w:t>
+      </w:r>
+      <w:r>
+        <w:rPr>
+          <w:rFonts w:cstheme="minorHAnsi"/>
+        </w:rPr>
+        <w:t>,</w:t>
+      </w:r>
+      <w:r>
+        <w:rPr>
+          <w:rFonts w:cstheme="minorHAnsi"/>
+        </w:rPr>
+        <w:t>500% increase</w:t>
+      </w:r>
+      <w:r>
+        <w:rPr>
+          <w:rFonts w:cstheme="minorHAnsi"/>
+        </w:rPr>
+        <w:t>)</w:t>
+      </w:r>
+      <w:r>
+        <w:rPr>
+          <w:rFonts w:cstheme="minorHAnsi"/>
+        </w:rPr>
+        <w:t xml:space="preserve"> and EpiPens </w:t>
+      </w:r>
+      <w:r>
+        <w:rPr>
+          <w:rFonts w:cstheme="minorHAnsi"/>
+        </w:rPr>
+        <w:t>(</w:t>
+      </w:r>
+      <w:r>
+        <w:rPr>
+          <w:rFonts w:cstheme="minorHAnsi"/>
+        </w:rPr>
+        <w:t>a 791% increase</w:t>
+      </w:r>
+      <w:r>
+        <w:rPr>
+          <w:rFonts w:cstheme="minorHAnsi"/>
+        </w:rPr>
+        <w:t>)</w:t>
+      </w:r>
+      <w:r>
+        <w:rPr>
+          <w:rFonts w:cstheme="minorHAnsi"/>
+        </w:rPr>
+        <w:t xml:space="preserve">, which </w:t>
+      </w:r>
+      <w:r>
+        <w:rPr>
+          <w:rFonts w:cstheme="minorHAnsi"/>
+        </w:rPr>
+        <w:t xml:space="preserve">did </w:t>
+      </w:r>
+      <w:r>
+        <w:rPr>
+          <w:rFonts w:cstheme="minorHAnsi"/>
+        </w:rPr>
+        <w:t xml:space="preserve">not occur in Europe or Canada. </w:t>
+      </w:r>
+      <w:r>
+        <w:rPr>
+          <w:rFonts w:cstheme="minorHAnsi"/>
+        </w:rPr>
+        <w:t>Countries implement</w:t>
+      </w:r>
+      <w:r>
+        <w:rPr>
+          <w:rFonts w:cstheme="minorHAnsi"/>
+        </w:rPr>
+        <w:t xml:space="preserve">ing </w:t>
+      </w:r>
+      <w:r>
+        <w:rPr>
+          <w:rFonts w:cstheme="minorHAnsi"/>
+        </w:rPr>
+        <w:t xml:space="preserve">single-payer </w:t>
       </w:r>
       <w:r>
         <w:rPr>
           <w:rFonts w:cstheme="minorHAnsi"/>
         </w:rPr>
         <w:lastRenderedPageBreak/>
-        <w:t xml:space="preserve">their first two years of operation by controlling fraud and abuse (Hsiao, 2016). </w:t>
-      </w:r>
-      <w:r>
-        <w:rPr>
-          <w:rFonts w:cstheme="minorHAnsi"/>
-        </w:rPr>
-        <w:t>Additionally, w</w:t>
-      </w:r>
-      <w:r>
-        <w:rPr>
-          <w:rFonts w:cstheme="minorHAnsi"/>
-        </w:rPr>
-        <w:t xml:space="preserve">hile </w:t>
-      </w:r>
-      <w:r>
-        <w:rPr>
-          <w:rFonts w:cstheme="minorHAnsi"/>
-        </w:rPr>
-        <w:t>the US</w:t>
-      </w:r>
-      <w:r>
-        <w:rPr>
-          <w:rFonts w:cstheme="minorHAnsi"/>
-        </w:rPr>
-        <w:t xml:space="preserve"> </w:t>
-      </w:r>
-      <w:r>
-        <w:rPr>
-          <w:rFonts w:cstheme="minorHAnsi"/>
-        </w:rPr>
-        <w:t>use</w:t>
-      </w:r>
-      <w:r>
-        <w:rPr>
-          <w:rFonts w:cstheme="minorHAnsi"/>
-        </w:rPr>
-        <w:t>s</w:t>
-      </w:r>
-      <w:r>
-        <w:rPr>
-          <w:rFonts w:cstheme="minorHAnsi"/>
-        </w:rPr>
-        <w:t xml:space="preserve"> 10% fewer drugs per capita than other OECD countries, prices are 50% higher for equivalent drugs </w:t>
-      </w:r>
-      <w:r>
-        <w:rPr>
-          <w:rFonts w:cstheme="minorHAnsi"/>
-          <w:highlight w:val="yellow"/>
-        </w:rPr>
-        <w:t>(</w:t>
-      </w:r>
-      <w:proofErr w:type="spellStart"/>
-      <w:r>
-        <w:rPr>
-          <w:rFonts w:cstheme="minorHAnsi"/>
-          <w:highlight w:val="yellow"/>
-        </w:rPr>
-        <w:t>Manchikanti</w:t>
-      </w:r>
-      <w:proofErr w:type="spellEnd"/>
-      <w:r>
-        <w:rPr>
-          <w:rFonts w:cstheme="minorHAnsi"/>
-          <w:highlight w:val="yellow"/>
-        </w:rPr>
-        <w:t>, 2009)</w:t>
-      </w:r>
-      <w:r>
-        <w:rPr>
-          <w:rFonts w:cstheme="minorHAnsi"/>
-        </w:rPr>
-        <w:t xml:space="preserve">. </w:t>
-      </w:r>
-      <w:r>
-        <w:rPr>
-          <w:rFonts w:cstheme="minorHAnsi"/>
-        </w:rPr>
-        <w:t>An extreme example can be found when looking at recent price spikes</w:t>
-      </w:r>
-      <w:r>
-        <w:rPr>
-          <w:rFonts w:cstheme="minorHAnsi"/>
-        </w:rPr>
-        <w:t xml:space="preserve"> in the US</w:t>
-      </w:r>
-      <w:r>
-        <w:rPr>
-          <w:rFonts w:cstheme="minorHAnsi"/>
-        </w:rPr>
-        <w:t xml:space="preserve"> for toxoplasmosis drugs </w:t>
-      </w:r>
-      <w:r>
-        <w:rPr>
-          <w:rFonts w:cstheme="minorHAnsi"/>
-        </w:rPr>
-        <w:t>(</w:t>
-      </w:r>
-      <w:r>
-        <w:rPr>
-          <w:rFonts w:cstheme="minorHAnsi"/>
-        </w:rPr>
-        <w:t>a 5</w:t>
-      </w:r>
-      <w:r>
-        <w:rPr>
-          <w:rFonts w:cstheme="minorHAnsi"/>
-        </w:rPr>
-        <w:t>,</w:t>
-      </w:r>
-      <w:r>
-        <w:rPr>
-          <w:rFonts w:cstheme="minorHAnsi"/>
-        </w:rPr>
-        <w:t>500% increase</w:t>
-      </w:r>
-      <w:r>
-        <w:rPr>
-          <w:rFonts w:cstheme="minorHAnsi"/>
-        </w:rPr>
-        <w:t>)</w:t>
-      </w:r>
-      <w:r>
-        <w:rPr>
-          <w:rFonts w:cstheme="minorHAnsi"/>
-        </w:rPr>
-        <w:t xml:space="preserve"> and EpiPens </w:t>
-      </w:r>
-      <w:r>
-        <w:rPr>
-          <w:rFonts w:cstheme="minorHAnsi"/>
-        </w:rPr>
-        <w:t>(</w:t>
-      </w:r>
-      <w:r>
-        <w:rPr>
-          <w:rFonts w:cstheme="minorHAnsi"/>
-        </w:rPr>
-        <w:t>a 791% increase</w:t>
-      </w:r>
-      <w:r>
-        <w:rPr>
-          <w:rFonts w:cstheme="minorHAnsi"/>
-        </w:rPr>
-        <w:t>)</w:t>
-      </w:r>
-      <w:r>
-        <w:rPr>
-          <w:rFonts w:cstheme="minorHAnsi"/>
-        </w:rPr>
-        <w:t xml:space="preserve">, which </w:t>
-      </w:r>
-      <w:r>
-        <w:rPr>
-          <w:rFonts w:cstheme="minorHAnsi"/>
-        </w:rPr>
-        <w:t xml:space="preserve">did </w:t>
-      </w:r>
-      <w:r>
-        <w:rPr>
-          <w:rFonts w:cstheme="minorHAnsi"/>
-        </w:rPr>
-        <w:t xml:space="preserve">not occur in Europe or Canada. </w:t>
-      </w:r>
-      <w:r>
-        <w:rPr>
-          <w:rFonts w:cstheme="minorHAnsi"/>
-        </w:rPr>
-        <w:t>Countries implement</w:t>
-      </w:r>
-      <w:r>
-        <w:rPr>
-          <w:rFonts w:cstheme="minorHAnsi"/>
-        </w:rPr>
-        <w:t xml:space="preserve">ing </w:t>
-      </w:r>
-      <w:r>
-        <w:rPr>
-          <w:rFonts w:cstheme="minorHAnsi"/>
-        </w:rPr>
-        <w:t xml:space="preserve">single-payer </w:t>
-      </w:r>
-      <w:r>
-        <w:rPr>
-          <w:rFonts w:cstheme="minorHAnsi"/>
-        </w:rPr>
         <w:t xml:space="preserve">systems </w:t>
       </w:r>
       <w:r>
@@ -3592,8 +3586,8 @@
           <w:szCs w:val="24"/>
         </w:rPr>
       </w:pPr>
-      <w:bookmarkStart w:id="75" w:name="Xf439dfc4f3d98142a1ebf5250520c329000a75a"/>
-      <w:bookmarkEnd w:id="69"/>
+      <w:bookmarkStart w:id="71" w:name="Xf439dfc4f3d98142a1ebf5250520c329000a75a"/>
+      <w:bookmarkEnd w:id="65"/>
       <w:r>
         <w:rPr>
           <w:rFonts w:asciiTheme="minorHAnsi" w:hAnsiTheme="minorHAnsi" w:cstheme="minorHAnsi"/>
@@ -3610,7 +3604,7 @@
         <w:spacing w:line="480" w:lineRule="auto"/>
         <w:ind w:firstLine="720"/>
         <w:rPr>
-          <w:ins w:id="76" w:author="Shaffer, Victoria A." w:date="2021-09-16T11:45:00Z"/>
+          <w:ins w:id="72" w:author="Shaffer, Victoria A." w:date="2021-09-16T11:45:00Z"/>
           <w:rFonts w:cstheme="minorHAnsi"/>
         </w:rPr>
       </w:pPr>
@@ -3618,7 +3612,7 @@
         <w:rPr>
           <w:rFonts w:cstheme="minorHAnsi"/>
         </w:rPr>
-        <w:t>O</w:t>
+        <w:t>One source of o</w:t>
       </w:r>
       <w:r>
         <w:rPr>
@@ -3630,7 +3624,49 @@
         <w:rPr>
           <w:rFonts w:cstheme="minorHAnsi"/>
         </w:rPr>
-        <w:t xml:space="preserve"> in the United States commonly originates due to an inability to understand UHC</w:t>
+        <w:t xml:space="preserve"> in the United States </w:t>
+      </w:r>
+      <w:r>
+        <w:rPr>
+          <w:rFonts w:cstheme="minorHAnsi"/>
+        </w:rPr>
+        <w:t xml:space="preserve">is </w:t>
+      </w:r>
+      <w:r>
+        <w:rPr>
+          <w:rFonts w:cstheme="minorHAnsi"/>
+        </w:rPr>
+        <w:t xml:space="preserve">due </w:t>
+      </w:r>
+      <w:r>
+        <w:rPr>
+          <w:rFonts w:cstheme="minorHAnsi"/>
+        </w:rPr>
+        <w:t xml:space="preserve">to </w:t>
+      </w:r>
+      <w:r>
+        <w:rPr>
+          <w:rFonts w:cstheme="minorHAnsi"/>
+        </w:rPr>
+        <w:t>difficulties</w:t>
+      </w:r>
+      <w:r>
+        <w:rPr>
+          <w:rFonts w:cstheme="minorHAnsi"/>
+        </w:rPr>
+        <w:t xml:space="preserve"> understan</w:t>
+      </w:r>
+      <w:r>
+        <w:rPr>
+          <w:rFonts w:cstheme="minorHAnsi"/>
+        </w:rPr>
+        <w:t>ding</w:t>
+      </w:r>
+      <w:r>
+        <w:rPr>
+          <w:rFonts w:cstheme="minorHAnsi"/>
+        </w:rPr>
+        <w:t xml:space="preserve"> UHC</w:t>
       </w:r>
       <w:r>
         <w:rPr>
@@ -3771,27 +3807,27 @@
         </w:rPr>
         <w:t xml:space="preserve">, </w:t>
       </w:r>
-      <w:commentRangeStart w:id="77"/>
-      <w:commentRangeStart w:id="78"/>
+      <w:commentRangeStart w:id="73"/>
+      <w:commentRangeStart w:id="74"/>
       <w:r>
         <w:rPr>
           <w:rFonts w:cstheme="minorHAnsi"/>
         </w:rPr>
         <w:t xml:space="preserve">which was possible in part due to lack of information </w:t>
       </w:r>
-      <w:commentRangeEnd w:id="77"/>
+      <w:commentRangeEnd w:id="73"/>
       <w:r>
         <w:rPr>
           <w:rStyle w:val="CommentReference"/>
         </w:rPr>
-        <w:commentReference w:id="77"/>
-      </w:r>
-      <w:commentRangeEnd w:id="78"/>
+        <w:commentReference w:id="73"/>
+      </w:r>
+      <w:commentRangeEnd w:id="74"/>
       <w:r>
         <w:rPr>
           <w:rStyle w:val="CommentReference"/>
         </w:rPr>
-        <w:commentReference w:id="78"/>
+        <w:commentReference w:id="74"/>
       </w:r>
       <w:r>
         <w:rPr>
@@ -3819,7 +3855,7 @@
         <w:spacing w:line="480" w:lineRule="auto"/>
         <w:ind w:firstLine="720"/>
         <w:rPr>
-          <w:ins w:id="79" w:author="Shaffer, Victoria A." w:date="2021-09-16T12:26:00Z"/>
+          <w:ins w:id="75" w:author="Shaffer, Victoria A." w:date="2021-09-16T12:26:00Z"/>
           <w:rFonts w:cstheme="minorHAnsi"/>
         </w:rPr>
       </w:pPr>
@@ -3827,201 +3863,227 @@
         <w:rPr>
           <w:rFonts w:cstheme="minorHAnsi"/>
         </w:rPr>
+        <w:t xml:space="preserve">A study by </w:t>
+      </w:r>
+      <w:r>
+        <w:rPr>
+          <w:rFonts w:cstheme="minorHAnsi"/>
+          <w:highlight w:val="yellow"/>
+        </w:rPr>
+        <w:t>H</w:t>
+      </w:r>
+      <w:r>
+        <w:rPr>
+          <w:rFonts w:cstheme="minorHAnsi"/>
+          <w:highlight w:val="yellow"/>
+        </w:rPr>
+        <w:t xml:space="preserve">uebner </w:t>
+      </w:r>
+      <w:r>
+        <w:rPr>
+          <w:rFonts w:cstheme="minorHAnsi"/>
+          <w:highlight w:val="yellow"/>
+        </w:rPr>
+        <w:t xml:space="preserve">and </w:t>
+      </w:r>
+      <w:proofErr w:type="spellStart"/>
+      <w:r>
+        <w:rPr>
+          <w:rFonts w:cstheme="minorHAnsi"/>
+          <w:highlight w:val="yellow"/>
+        </w:rPr>
+        <w:t>colleages</w:t>
+      </w:r>
+      <w:proofErr w:type="spellEnd"/>
+      <w:r>
+        <w:rPr>
+          <w:rFonts w:cstheme="minorHAnsi"/>
+          <w:highlight w:val="yellow"/>
+        </w:rPr>
+        <w:t xml:space="preserve"> </w:t>
+      </w:r>
+      <w:r>
+        <w:rPr>
+          <w:rFonts w:cstheme="minorHAnsi"/>
+          <w:highlight w:val="yellow"/>
+        </w:rPr>
+        <w:t>(2006)</w:t>
+      </w:r>
+      <w:r>
+        <w:rPr>
+          <w:rFonts w:cstheme="minorHAnsi"/>
+        </w:rPr>
+        <w:t xml:space="preserve"> </w:t>
+      </w:r>
+      <w:r>
+        <w:rPr>
+          <w:rFonts w:cstheme="minorHAnsi"/>
+        </w:rPr>
+        <w:t>found that U.S. medical students struggled to come to</w:t>
+      </w:r>
+      <w:r>
+        <w:rPr>
+          <w:rFonts w:cstheme="minorHAnsi"/>
+        </w:rPr>
+        <w:t xml:space="preserve"> consensus on terms related to UHC such as “fee for service”</w:t>
+      </w:r>
+      <w:r>
+        <w:rPr>
+          <w:rFonts w:cstheme="minorHAnsi"/>
+        </w:rPr>
+        <w:t>,</w:t>
+      </w:r>
+      <w:r>
+        <w:rPr>
+          <w:rFonts w:cstheme="minorHAnsi"/>
+        </w:rPr>
+        <w:t xml:space="preserve"> “single-payer”</w:t>
+      </w:r>
+      <w:r>
+        <w:rPr>
+          <w:rFonts w:cstheme="minorHAnsi"/>
+        </w:rPr>
+        <w:t>,</w:t>
+      </w:r>
+      <w:r>
+        <w:rPr>
+          <w:rFonts w:cstheme="minorHAnsi"/>
+        </w:rPr>
+        <w:t xml:space="preserve"> and “universal health care”</w:t>
+      </w:r>
+      <w:r>
+        <w:rPr>
+          <w:rFonts w:cstheme="minorHAnsi"/>
+        </w:rPr>
+        <w:t>.</w:t>
+      </w:r>
+      <w:r>
+        <w:rPr>
+          <w:rFonts w:cstheme="minorHAnsi"/>
+        </w:rPr>
+        <w:t xml:space="preserve"> </w:t>
+      </w:r>
+      <w:r>
+        <w:rPr>
+          <w:rFonts w:cstheme="minorHAnsi"/>
+        </w:rPr>
+        <w:t xml:space="preserve">This </w:t>
+      </w:r>
+      <w:r>
+        <w:rPr>
+          <w:rFonts w:cstheme="minorHAnsi"/>
+        </w:rPr>
+        <w:t xml:space="preserve">illustrates </w:t>
+      </w:r>
+      <w:r>
+        <w:rPr>
+          <w:rFonts w:cstheme="minorHAnsi"/>
+        </w:rPr>
+        <w:t xml:space="preserve">difficulty in </w:t>
+      </w:r>
+      <w:r>
+        <w:rPr>
+          <w:rFonts w:cstheme="minorHAnsi"/>
+        </w:rPr>
+        <w:t xml:space="preserve">understanding </w:t>
+      </w:r>
+      <w:r>
+        <w:rPr>
+          <w:rFonts w:cstheme="minorHAnsi"/>
+        </w:rPr>
+        <w:t xml:space="preserve">UHC. </w:t>
+      </w:r>
+      <w:r>
+        <w:rPr>
+          <w:rFonts w:cstheme="minorHAnsi"/>
+        </w:rPr>
+        <w:t>T</w:t>
+      </w:r>
+      <w:r>
+        <w:rPr>
+          <w:rFonts w:cstheme="minorHAnsi"/>
+        </w:rPr>
+        <w:t xml:space="preserve">he authors </w:t>
+      </w:r>
+      <w:r>
+        <w:rPr>
+          <w:rFonts w:cstheme="minorHAnsi"/>
+        </w:rPr>
+        <w:t xml:space="preserve">also </w:t>
+      </w:r>
+      <w:r>
+        <w:rPr>
+          <w:rFonts w:cstheme="minorHAnsi"/>
+        </w:rPr>
+        <w:t>note that</w:t>
+      </w:r>
+      <w:r>
+        <w:rPr>
+          <w:rFonts w:cstheme="minorHAnsi"/>
+        </w:rPr>
+        <w:t xml:space="preserve"> they were not able to define</w:t>
+      </w:r>
+      <w:r>
+        <w:rPr>
+          <w:rFonts w:cstheme="minorHAnsi"/>
+        </w:rPr>
+        <w:t xml:space="preserve"> ‘complex policy terms’ in the questionnaire, </w:t>
+      </w:r>
+      <w:r>
+        <w:rPr>
+          <w:rFonts w:cstheme="minorHAnsi"/>
+        </w:rPr>
+        <w:t xml:space="preserve">indicating a </w:t>
+      </w:r>
+      <w:r>
+        <w:rPr>
+          <w:rFonts w:cstheme="minorHAnsi"/>
+        </w:rPr>
+        <w:t xml:space="preserve">need to explain UHC </w:t>
+      </w:r>
+      <w:r>
+        <w:rPr>
+          <w:rFonts w:cstheme="minorHAnsi"/>
+        </w:rPr>
+        <w:t>in a simpler fashion</w:t>
+      </w:r>
+      <w:r>
+        <w:rPr>
+          <w:rFonts w:cstheme="minorHAnsi"/>
+        </w:rPr>
+        <w:t xml:space="preserve">. </w:t>
+      </w:r>
+      <w:r>
+        <w:rPr>
+          <w:rFonts w:cstheme="minorHAnsi"/>
+        </w:rPr>
+        <w:t xml:space="preserve">Academic understanding and analysis of UHC has also been harmed due to a lack of a shared etymology </w:t>
+      </w:r>
+      <w:r>
+        <w:rPr>
+          <w:rFonts w:cstheme="minorHAnsi"/>
+          <w:highlight w:val="yellow"/>
+        </w:rPr>
+        <w:t>(Hsiao 2016).</w:t>
+      </w:r>
+      <w:r>
+        <w:rPr>
+          <w:rFonts w:cstheme="minorHAnsi"/>
+        </w:rPr>
+        <w:t xml:space="preserve"> </w:t>
+      </w:r>
+      <w:r>
+        <w:rPr>
+          <w:rFonts w:cstheme="minorHAnsi"/>
+        </w:rPr>
+        <w:t xml:space="preserve"> Additionally, belief that UHC would </w:t>
+      </w:r>
+      <w:r>
+        <w:rPr>
+          <w:rFonts w:cstheme="minorHAnsi"/>
+        </w:rPr>
         <w:lastRenderedPageBreak/>
-        <w:t xml:space="preserve">Appraising a </w:t>
-      </w:r>
-      <w:del w:id="80" w:author="Shaffer, Victoria A." w:date="2021-09-16T11:44:00Z">
-        <w:r>
-          <w:rPr>
-            <w:rFonts w:cstheme="minorHAnsi"/>
-          </w:rPr>
-          <w:delText>more narrow</w:delText>
-        </w:r>
-      </w:del>
-      <w:ins w:id="81" w:author="Shaffer, Victoria A." w:date="2021-09-16T11:44:00Z">
-        <w:r>
-          <w:rPr>
-            <w:rFonts w:cstheme="minorHAnsi"/>
-          </w:rPr>
-          <w:t>narrower</w:t>
-        </w:r>
-      </w:ins>
-      <w:r>
-        <w:rPr>
-          <w:rFonts w:cstheme="minorHAnsi"/>
-        </w:rPr>
-        <w:t xml:space="preserve"> population</w:t>
-      </w:r>
-      <w:r>
-        <w:rPr>
-          <w:rFonts w:cstheme="minorHAnsi"/>
-        </w:rPr>
-        <w:t xml:space="preserve">, </w:t>
-      </w:r>
-      <w:r>
-        <w:rPr>
-          <w:rFonts w:cstheme="minorHAnsi"/>
-          <w:highlight w:val="yellow"/>
-        </w:rPr>
-        <w:t>H</w:t>
-      </w:r>
-      <w:r>
-        <w:rPr>
-          <w:rFonts w:cstheme="minorHAnsi"/>
-          <w:highlight w:val="yellow"/>
-        </w:rPr>
-        <w:t xml:space="preserve">uebner </w:t>
-      </w:r>
-      <w:r>
-        <w:rPr>
-          <w:rFonts w:cstheme="minorHAnsi"/>
-          <w:highlight w:val="yellow"/>
-        </w:rPr>
-        <w:t xml:space="preserve">and </w:t>
-      </w:r>
-      <w:proofErr w:type="spellStart"/>
-      <w:r>
-        <w:rPr>
-          <w:rFonts w:cstheme="minorHAnsi"/>
-          <w:highlight w:val="yellow"/>
-        </w:rPr>
-        <w:t>colleages</w:t>
-      </w:r>
-      <w:proofErr w:type="spellEnd"/>
-      <w:r>
-        <w:rPr>
-          <w:rFonts w:cstheme="minorHAnsi"/>
-          <w:highlight w:val="yellow"/>
-        </w:rPr>
-        <w:t xml:space="preserve"> </w:t>
-      </w:r>
-      <w:r>
-        <w:rPr>
-          <w:rFonts w:cstheme="minorHAnsi"/>
-          <w:highlight w:val="yellow"/>
-        </w:rPr>
-        <w:t>(2006)</w:t>
-      </w:r>
-      <w:r>
-        <w:rPr>
-          <w:rFonts w:cstheme="minorHAnsi"/>
-        </w:rPr>
-        <w:t xml:space="preserve"> examined how US medical </w:t>
-      </w:r>
-      <w:del w:id="82" w:author="Shaffer, Victoria A." w:date="2021-09-16T11:44:00Z">
-        <w:r>
-          <w:rPr>
-            <w:rFonts w:cstheme="minorHAnsi"/>
-          </w:rPr>
-          <w:delText>students</w:delText>
-        </w:r>
-      </w:del>
-      <w:ins w:id="83" w:author="Shaffer, Victoria A." w:date="2021-09-16T11:44:00Z">
-        <w:r>
-          <w:rPr>
-            <w:rFonts w:cstheme="minorHAnsi"/>
-          </w:rPr>
-          <w:t>students’</w:t>
-        </w:r>
-      </w:ins>
-      <w:r>
-        <w:rPr>
-          <w:rFonts w:cstheme="minorHAnsi"/>
-        </w:rPr>
-        <w:t xml:space="preserve"> feelings towards UHC change from their first to their fourth year. Medical student focus groups struggled to come to consensus on terms related to UHC such as “fee for service,” “managed care,” “single-payer,” “multi-</w:t>
-      </w:r>
-      <w:proofErr w:type="spellStart"/>
-      <w:r>
-        <w:rPr>
-          <w:rFonts w:cstheme="minorHAnsi"/>
-        </w:rPr>
-        <w:t>payer</w:t>
-      </w:r>
-      <w:proofErr w:type="spellEnd"/>
-      <w:r>
-        <w:rPr>
-          <w:rFonts w:cstheme="minorHAnsi"/>
-        </w:rPr>
-        <w:t>,” and “universal health care”</w:t>
-      </w:r>
-      <w:r>
-        <w:rPr>
-          <w:rFonts w:cstheme="minorHAnsi"/>
-        </w:rPr>
-        <w:t>.</w:t>
-      </w:r>
-      <w:r>
-        <w:rPr>
-          <w:rFonts w:cstheme="minorHAnsi"/>
-        </w:rPr>
-        <w:t xml:space="preserve"> </w:t>
-      </w:r>
-      <w:r>
-        <w:rPr>
-          <w:rFonts w:cstheme="minorHAnsi"/>
-        </w:rPr>
-        <w:t xml:space="preserve">This inability to come to consensus illustrates a lack of understanding </w:t>
-      </w:r>
-      <w:r>
-        <w:rPr>
-          <w:rFonts w:cstheme="minorHAnsi"/>
-        </w:rPr>
-        <w:t xml:space="preserve">UHC. </w:t>
-      </w:r>
-      <w:r>
-        <w:rPr>
-          <w:rFonts w:cstheme="minorHAnsi"/>
-        </w:rPr>
-        <w:t xml:space="preserve">Furthermore, the authors note that ‘complex policy terms’ were not able to be defined in the questionnaire, </w:t>
-      </w:r>
-      <w:r>
-        <w:rPr>
-          <w:rFonts w:cstheme="minorHAnsi"/>
-        </w:rPr>
-        <w:t xml:space="preserve">indicating a </w:t>
-      </w:r>
-      <w:r>
-        <w:rPr>
-          <w:rFonts w:cstheme="minorHAnsi"/>
-        </w:rPr>
-        <w:t xml:space="preserve">need to explain the concepts of UHC </w:t>
-      </w:r>
-      <w:r>
-        <w:rPr>
-          <w:rFonts w:cstheme="minorHAnsi"/>
-        </w:rPr>
-        <w:t>in a simpler fashion</w:t>
-      </w:r>
-      <w:r>
-        <w:rPr>
-          <w:rFonts w:cstheme="minorHAnsi"/>
-        </w:rPr>
-        <w:t xml:space="preserve">. </w:t>
-      </w:r>
-      <w:r>
-        <w:rPr>
-          <w:rFonts w:cstheme="minorHAnsi"/>
-        </w:rPr>
-        <w:t xml:space="preserve">Academic understanding and analysis of UHC has also been harmed due to a lack of a shared etymology </w:t>
-      </w:r>
-      <w:r>
-        <w:rPr>
-          <w:rFonts w:cstheme="minorHAnsi"/>
-          <w:highlight w:val="yellow"/>
-        </w:rPr>
-        <w:t>(Hsiao 2016).</w:t>
-      </w:r>
-      <w:r>
-        <w:rPr>
-          <w:rFonts w:cstheme="minorHAnsi"/>
-        </w:rPr>
-        <w:t xml:space="preserve"> </w:t>
-      </w:r>
-      <w:r>
-        <w:rPr>
-          <w:rFonts w:cstheme="minorHAnsi"/>
-        </w:rPr>
-        <w:t xml:space="preserve"> Additionally, belief that UHC would make the healthcare more comprehensible is strongly correlated with willingness to support UHC </w:t>
+        <w:t xml:space="preserve">make the healthcare more comprehensible is strongly correlated with willingness to support UHC </w:t>
       </w:r>
       <w:r>
         <w:rPr>
@@ -4065,19 +4127,19 @@
         <w:spacing w:line="480" w:lineRule="auto"/>
         <w:ind w:firstLine="720"/>
         <w:rPr>
-          <w:moveTo w:id="84" w:author="Shaffer, Victoria A." w:date="2021-09-16T12:26:00Z"/>
-          <w:rFonts w:cstheme="minorHAnsi"/>
-        </w:rPr>
-        <w:pPrChange w:id="85" w:author="Shaffer, Victoria A." w:date="2021-09-16T12:26:00Z">
+          <w:moveTo w:id="76" w:author="Shaffer, Victoria A." w:date="2021-09-16T12:26:00Z"/>
+          <w:rFonts w:cstheme="minorHAnsi"/>
+        </w:rPr>
+        <w:pPrChange w:id="77" w:author="Shaffer, Victoria A." w:date="2021-09-16T12:26:00Z">
           <w:pPr>
             <w:pStyle w:val="BodyText"/>
             <w:spacing w:line="480" w:lineRule="auto"/>
           </w:pPr>
         </w:pPrChange>
       </w:pPr>
-      <w:moveToRangeStart w:id="86" w:author="Shaffer, Victoria A." w:date="2021-09-16T12:26:00Z" w:name="move82687629"/>
-      <w:moveTo w:id="87" w:author="Shaffer, Victoria A." w:date="2021-09-16T12:26:00Z">
-        <w:del w:id="88" w:author="Shaffer, Victoria A." w:date="2021-09-16T12:27:00Z">
+      <w:moveToRangeStart w:id="78" w:author="Shaffer, Victoria A." w:date="2021-09-16T12:26:00Z" w:name="move82687629"/>
+      <w:moveTo w:id="79" w:author="Shaffer, Victoria A." w:date="2021-09-16T12:26:00Z">
+        <w:del w:id="80" w:author="Shaffer, Victoria A." w:date="2021-09-16T12:27:00Z">
           <w:r>
             <w:rPr>
               <w:rFonts w:cstheme="minorHAnsi"/>
@@ -4130,11 +4192,11 @@
         </w:r>
       </w:moveTo>
     </w:p>
-    <w:moveToRangeEnd w:id="86"/>
+    <w:moveToRangeEnd w:id="78"/>
     <w:p>
       <w:pPr>
         <w:pStyle w:val="BodyText"/>
-        <w:pPrChange w:id="89" w:author="Shaffer, Victoria A." w:date="2021-09-16T12:26:00Z">
+        <w:pPrChange w:id="81" w:author="Shaffer, Victoria A." w:date="2021-09-16T12:26:00Z">
           <w:pPr>
             <w:pStyle w:val="FirstParagraph"/>
             <w:spacing w:line="480" w:lineRule="auto"/>
@@ -4149,266 +4211,266 @@
         <w:spacing w:line="480" w:lineRule="auto"/>
         <w:ind w:firstLine="720"/>
         <w:rPr>
-          <w:ins w:id="90" w:author="Shaffer, Victoria A." w:date="2021-09-16T11:48:00Z"/>
+          <w:ins w:id="82" w:author="Shaffer, Victoria A." w:date="2021-09-16T11:48:00Z"/>
           <w:rFonts w:cstheme="minorHAnsi"/>
         </w:rPr>
       </w:pPr>
-      <w:commentRangeStart w:id="91"/>
+      <w:commentRangeStart w:id="83"/>
+      <w:r>
+        <w:rPr>
+          <w:rFonts w:cstheme="minorHAnsi"/>
+        </w:rPr>
+        <w:t>Another common source for opposition to UHC in the US is the perception that UHC is inequitable.</w:t>
+      </w:r>
+      <w:r>
+        <w:rPr>
+          <w:rFonts w:cstheme="minorHAnsi"/>
+        </w:rPr>
+        <w:t xml:space="preserve"> </w:t>
+      </w:r>
+      <w:r>
+        <w:rPr>
+          <w:rFonts w:cstheme="minorHAnsi"/>
+        </w:rPr>
+        <w:t>Belief that UHC would lead to equitable coverage is strongly correlated with support for UHC</w:t>
+      </w:r>
+      <w:r>
+        <w:rPr>
+          <w:rFonts w:cstheme="minorHAnsi"/>
+        </w:rPr>
+        <w:t>.</w:t>
+      </w:r>
+      <w:r>
+        <w:rPr>
+          <w:rFonts w:cstheme="minorHAnsi"/>
+        </w:rPr>
+        <w:t xml:space="preserve"> 91% of those that support UHC </w:t>
+      </w:r>
+      <w:r>
+        <w:rPr>
+          <w:rFonts w:cstheme="minorHAnsi"/>
+        </w:rPr>
+        <w:t>believe</w:t>
+      </w:r>
+      <w:r>
+        <w:rPr>
+          <w:rFonts w:cstheme="minorHAnsi"/>
+        </w:rPr>
+        <w:t xml:space="preserve"> that equitable coverage is important, while only 45% of those that oppose UHC believe the same</w:t>
+      </w:r>
+      <w:r>
+        <w:rPr>
+          <w:rFonts w:cstheme="minorHAnsi"/>
+        </w:rPr>
+        <w:t xml:space="preserve"> </w:t>
+      </w:r>
+      <w:r>
+        <w:rPr>
+          <w:rFonts w:cstheme="minorHAnsi"/>
+          <w:highlight w:val="yellow"/>
+        </w:rPr>
+        <w:t>(</w:t>
+      </w:r>
+      <w:proofErr w:type="spellStart"/>
+      <w:r>
+        <w:rPr>
+          <w:rFonts w:cstheme="minorHAnsi"/>
+          <w:highlight w:val="yellow"/>
+        </w:rPr>
+        <w:t>Holahan</w:t>
+      </w:r>
+      <w:proofErr w:type="spellEnd"/>
+      <w:r>
+        <w:rPr>
+          <w:rFonts w:cstheme="minorHAnsi"/>
+          <w:highlight w:val="yellow"/>
+        </w:rPr>
+        <w:t xml:space="preserve"> 2019)</w:t>
+      </w:r>
+      <w:r>
+        <w:rPr>
+          <w:rFonts w:cstheme="minorHAnsi"/>
+        </w:rPr>
+        <w:t xml:space="preserve">. Furthermore, when </w:t>
+      </w:r>
+      <w:r>
+        <w:rPr>
+          <w:rFonts w:cstheme="minorHAnsi"/>
+          <w:highlight w:val="yellow"/>
+        </w:rPr>
+        <w:t xml:space="preserve">Shen </w:t>
+      </w:r>
+      <w:r>
+        <w:rPr>
+          <w:rFonts w:cstheme="minorHAnsi"/>
+          <w:highlight w:val="yellow"/>
+        </w:rPr>
+        <w:t xml:space="preserve">and </w:t>
+      </w:r>
+      <w:r>
+        <w:rPr>
+          <w:rFonts w:cstheme="minorHAnsi"/>
+          <w:highlight w:val="yellow"/>
+        </w:rPr>
+        <w:t>colleagues</w:t>
+      </w:r>
+      <w:r>
+        <w:rPr>
+          <w:rFonts w:cstheme="minorHAnsi"/>
+          <w:highlight w:val="yellow"/>
+        </w:rPr>
+        <w:t xml:space="preserve"> (</w:t>
+      </w:r>
+      <w:r>
+        <w:rPr>
+          <w:rFonts w:cstheme="minorHAnsi"/>
+          <w:highlight w:val="yellow"/>
+        </w:rPr>
+        <w:t xml:space="preserve">2016) </w:t>
+      </w:r>
+      <w:r>
+        <w:rPr>
+          <w:rFonts w:cstheme="minorHAnsi"/>
+        </w:rPr>
+        <w:t>examined</w:t>
+      </w:r>
+      <w:r>
+        <w:rPr>
+          <w:rFonts w:cstheme="minorHAnsi"/>
+        </w:rPr>
+        <w:t xml:space="preserve"> </w:t>
+      </w:r>
+      <w:r>
+        <w:rPr>
+          <w:rFonts w:cstheme="minorHAnsi"/>
+        </w:rPr>
+        <w:t>the impact of racism on</w:t>
+      </w:r>
+      <w:r>
+        <w:rPr>
+          <w:rFonts w:cstheme="minorHAnsi"/>
+        </w:rPr>
+        <w:t xml:space="preserve"> support for UHC</w:t>
+      </w:r>
+      <w:r>
+        <w:rPr>
+          <w:rFonts w:cstheme="minorHAnsi"/>
+        </w:rPr>
+        <w:t xml:space="preserve">, they found that perceived inequity was the </w:t>
+      </w:r>
+      <w:r>
+        <w:rPr>
+          <w:rFonts w:cstheme="minorHAnsi"/>
+        </w:rPr>
+        <w:t>mechanism through which racism impacted support for UHC</w:t>
+      </w:r>
+      <w:r>
+        <w:rPr>
+          <w:rFonts w:cstheme="minorHAnsi"/>
+        </w:rPr>
+        <w:t>. The authors hypothesized that Whites oppose</w:t>
+      </w:r>
+      <w:r>
+        <w:rPr>
+          <w:rFonts w:cstheme="minorHAnsi"/>
+        </w:rPr>
+        <w:t>d</w:t>
+      </w:r>
+      <w:r>
+        <w:rPr>
+          <w:rFonts w:cstheme="minorHAnsi"/>
+        </w:rPr>
+        <w:t xml:space="preserve"> government programs designed to eliminate racial inequity because it </w:t>
+      </w:r>
+      <w:r>
+        <w:rPr>
+          <w:rFonts w:cstheme="minorHAnsi"/>
+        </w:rPr>
+        <w:t>constitute</w:t>
+      </w:r>
+      <w:r>
+        <w:rPr>
+          <w:rFonts w:cstheme="minorHAnsi"/>
+        </w:rPr>
+        <w:t>d</w:t>
+      </w:r>
+      <w:r>
+        <w:rPr>
+          <w:rFonts w:cstheme="minorHAnsi"/>
+        </w:rPr>
+        <w:t xml:space="preserve"> </w:t>
+      </w:r>
+      <w:r>
+        <w:rPr>
+          <w:rFonts w:cstheme="minorHAnsi"/>
+        </w:rPr>
+        <w:t xml:space="preserve">unjust </w:t>
+      </w:r>
+      <w:r>
+        <w:rPr>
+          <w:rFonts w:cstheme="minorHAnsi"/>
+        </w:rPr>
+        <w:t xml:space="preserve">government assistance. </w:t>
+      </w:r>
+      <w:r>
+        <w:rPr>
+          <w:rFonts w:cstheme="minorHAnsi"/>
+        </w:rPr>
+        <w:t>W</w:t>
+      </w:r>
+      <w:r>
+        <w:rPr>
+          <w:rFonts w:cstheme="minorHAnsi"/>
+        </w:rPr>
+        <w:t xml:space="preserve">hile UHC </w:t>
+      </w:r>
+      <w:r>
+        <w:rPr>
+          <w:rFonts w:cstheme="minorHAnsi"/>
+        </w:rPr>
+        <w:t>is not designed to specifically</w:t>
+      </w:r>
+      <w:r>
+        <w:rPr>
+          <w:rFonts w:cstheme="minorHAnsi"/>
+        </w:rPr>
+        <w:t xml:space="preserve"> benefit</w:t>
+      </w:r>
+      <w:r>
+        <w:rPr>
+          <w:rFonts w:cstheme="minorHAnsi"/>
+        </w:rPr>
+        <w:t xml:space="preserve"> B</w:t>
+      </w:r>
+      <w:r>
+        <w:rPr>
+          <w:rFonts w:cstheme="minorHAnsi"/>
+        </w:rPr>
+        <w:t>lacks</w:t>
+      </w:r>
+      <w:r>
+        <w:rPr>
+          <w:rFonts w:cstheme="minorHAnsi"/>
+        </w:rPr>
+        <w:t xml:space="preserve">, individuals </w:t>
+      </w:r>
+      <w:r>
+        <w:rPr>
+          <w:rFonts w:cstheme="minorHAnsi"/>
+        </w:rPr>
+        <w:t xml:space="preserve">harboring racist beliefs </w:t>
+      </w:r>
+      <w:r>
+        <w:rPr>
+          <w:rFonts w:cstheme="minorHAnsi"/>
+        </w:rPr>
+        <w:t xml:space="preserve">may assume that is the case. </w:t>
+      </w:r>
       <w:r>
         <w:rPr>
           <w:rFonts w:cstheme="minorHAnsi"/>
         </w:rPr>
         <w:lastRenderedPageBreak/>
-        <w:t>Another common source for opposition to UHC in the US is the perception that UHC is inequitable.</w:t>
-      </w:r>
-      <w:r>
-        <w:rPr>
-          <w:rFonts w:cstheme="minorHAnsi"/>
-        </w:rPr>
-        <w:t xml:space="preserve"> </w:t>
-      </w:r>
-      <w:r>
-        <w:rPr>
-          <w:rFonts w:cstheme="minorHAnsi"/>
-        </w:rPr>
-        <w:t>Belief that UHC would lead to equitable coverage is strongly correlated with support for UHC</w:t>
-      </w:r>
-      <w:r>
-        <w:rPr>
-          <w:rFonts w:cstheme="minorHAnsi"/>
-        </w:rPr>
-        <w:t>.</w:t>
-      </w:r>
-      <w:r>
-        <w:rPr>
-          <w:rFonts w:cstheme="minorHAnsi"/>
-        </w:rPr>
-        <w:t xml:space="preserve"> 91% of those that support UHC </w:t>
-      </w:r>
-      <w:r>
-        <w:rPr>
-          <w:rFonts w:cstheme="minorHAnsi"/>
-        </w:rPr>
-        <w:t>believe</w:t>
-      </w:r>
-      <w:r>
-        <w:rPr>
-          <w:rFonts w:cstheme="minorHAnsi"/>
-        </w:rPr>
-        <w:t xml:space="preserve"> that equitable coverage is important, while only 45% of those that oppose UHC believe the same</w:t>
-      </w:r>
-      <w:r>
-        <w:rPr>
-          <w:rFonts w:cstheme="minorHAnsi"/>
-        </w:rPr>
-        <w:t xml:space="preserve"> </w:t>
-      </w:r>
-      <w:r>
-        <w:rPr>
-          <w:rFonts w:cstheme="minorHAnsi"/>
-          <w:highlight w:val="yellow"/>
-        </w:rPr>
-        <w:t>(</w:t>
-      </w:r>
-      <w:proofErr w:type="spellStart"/>
-      <w:r>
-        <w:rPr>
-          <w:rFonts w:cstheme="minorHAnsi"/>
-          <w:highlight w:val="yellow"/>
-        </w:rPr>
-        <w:t>Holahan</w:t>
-      </w:r>
-      <w:proofErr w:type="spellEnd"/>
-      <w:r>
-        <w:rPr>
-          <w:rFonts w:cstheme="minorHAnsi"/>
-          <w:highlight w:val="yellow"/>
-        </w:rPr>
-        <w:t xml:space="preserve"> 2019)</w:t>
-      </w:r>
-      <w:r>
-        <w:rPr>
-          <w:rFonts w:cstheme="minorHAnsi"/>
-        </w:rPr>
-        <w:t xml:space="preserve">. Furthermore, when </w:t>
-      </w:r>
-      <w:r>
-        <w:rPr>
-          <w:rFonts w:cstheme="minorHAnsi"/>
-          <w:highlight w:val="yellow"/>
-        </w:rPr>
-        <w:t xml:space="preserve">Shen </w:t>
-      </w:r>
-      <w:r>
-        <w:rPr>
-          <w:rFonts w:cstheme="minorHAnsi"/>
-          <w:highlight w:val="yellow"/>
-        </w:rPr>
-        <w:t xml:space="preserve">and </w:t>
-      </w:r>
-      <w:r>
-        <w:rPr>
-          <w:rFonts w:cstheme="minorHAnsi"/>
-          <w:highlight w:val="yellow"/>
-        </w:rPr>
-        <w:t>colleagues</w:t>
-      </w:r>
-      <w:r>
-        <w:rPr>
-          <w:rFonts w:cstheme="minorHAnsi"/>
-          <w:highlight w:val="yellow"/>
-        </w:rPr>
-        <w:t xml:space="preserve"> (</w:t>
-      </w:r>
-      <w:r>
-        <w:rPr>
-          <w:rFonts w:cstheme="minorHAnsi"/>
-          <w:highlight w:val="yellow"/>
-        </w:rPr>
-        <w:t xml:space="preserve">2016) </w:t>
-      </w:r>
-      <w:r>
-        <w:rPr>
-          <w:rFonts w:cstheme="minorHAnsi"/>
-        </w:rPr>
-        <w:t>examined</w:t>
-      </w:r>
-      <w:r>
-        <w:rPr>
-          <w:rFonts w:cstheme="minorHAnsi"/>
-        </w:rPr>
-        <w:t xml:space="preserve"> </w:t>
-      </w:r>
-      <w:r>
-        <w:rPr>
-          <w:rFonts w:cstheme="minorHAnsi"/>
-        </w:rPr>
-        <w:t>the impact of racism on</w:t>
-      </w:r>
-      <w:r>
-        <w:rPr>
-          <w:rFonts w:cstheme="minorHAnsi"/>
-        </w:rPr>
-        <w:t xml:space="preserve"> support for UHC</w:t>
-      </w:r>
-      <w:r>
-        <w:rPr>
-          <w:rFonts w:cstheme="minorHAnsi"/>
-        </w:rPr>
-        <w:t xml:space="preserve">, they found that perceived inequity was the </w:t>
-      </w:r>
-      <w:r>
-        <w:rPr>
-          <w:rFonts w:cstheme="minorHAnsi"/>
-        </w:rPr>
-        <w:t>mechanism through which racism impacted support for UHC</w:t>
-      </w:r>
-      <w:r>
-        <w:rPr>
-          <w:rFonts w:cstheme="minorHAnsi"/>
-        </w:rPr>
-        <w:t>. The authors hypothesized that Whites oppose</w:t>
-      </w:r>
-      <w:r>
-        <w:rPr>
-          <w:rFonts w:cstheme="minorHAnsi"/>
-        </w:rPr>
-        <w:t>d</w:t>
-      </w:r>
-      <w:r>
-        <w:rPr>
-          <w:rFonts w:cstheme="minorHAnsi"/>
-        </w:rPr>
-        <w:t xml:space="preserve"> government programs designed to eliminate racial inequity because it </w:t>
-      </w:r>
-      <w:r>
-        <w:rPr>
-          <w:rFonts w:cstheme="minorHAnsi"/>
-        </w:rPr>
-        <w:t>constitute</w:t>
-      </w:r>
-      <w:r>
-        <w:rPr>
-          <w:rFonts w:cstheme="minorHAnsi"/>
-        </w:rPr>
-        <w:t>d</w:t>
-      </w:r>
-      <w:r>
-        <w:rPr>
-          <w:rFonts w:cstheme="minorHAnsi"/>
-        </w:rPr>
-        <w:t xml:space="preserve"> </w:t>
-      </w:r>
-      <w:r>
-        <w:rPr>
-          <w:rFonts w:cstheme="minorHAnsi"/>
-        </w:rPr>
-        <w:t xml:space="preserve">unjust </w:t>
-      </w:r>
-      <w:r>
-        <w:rPr>
-          <w:rFonts w:cstheme="minorHAnsi"/>
-        </w:rPr>
-        <w:t xml:space="preserve">government assistance. </w:t>
-      </w:r>
-      <w:r>
-        <w:rPr>
-          <w:rFonts w:cstheme="minorHAnsi"/>
-        </w:rPr>
-        <w:t>W</w:t>
-      </w:r>
-      <w:r>
-        <w:rPr>
-          <w:rFonts w:cstheme="minorHAnsi"/>
-        </w:rPr>
-        <w:t xml:space="preserve">hile UHC </w:t>
-      </w:r>
-      <w:r>
-        <w:rPr>
-          <w:rFonts w:cstheme="minorHAnsi"/>
-        </w:rPr>
-        <w:t>is not designed to specifically</w:t>
-      </w:r>
-      <w:r>
-        <w:rPr>
-          <w:rFonts w:cstheme="minorHAnsi"/>
-        </w:rPr>
-        <w:t xml:space="preserve"> benefit</w:t>
-      </w:r>
-      <w:r>
-        <w:rPr>
-          <w:rFonts w:cstheme="minorHAnsi"/>
-        </w:rPr>
-        <w:t xml:space="preserve"> B</w:t>
-      </w:r>
-      <w:r>
-        <w:rPr>
-          <w:rFonts w:cstheme="minorHAnsi"/>
-        </w:rPr>
-        <w:t>lacks</w:t>
-      </w:r>
-      <w:r>
-        <w:rPr>
-          <w:rFonts w:cstheme="minorHAnsi"/>
-        </w:rPr>
-        <w:t xml:space="preserve">, individuals </w:t>
-      </w:r>
-      <w:r>
-        <w:rPr>
-          <w:rFonts w:cstheme="minorHAnsi"/>
-        </w:rPr>
-        <w:t xml:space="preserve">harboring racist beliefs </w:t>
-      </w:r>
-      <w:r>
-        <w:rPr>
-          <w:rFonts w:cstheme="minorHAnsi"/>
-        </w:rPr>
-        <w:t xml:space="preserve">may assume that is the case. </w:t>
-      </w:r>
-      <w:r>
-        <w:rPr>
-          <w:rFonts w:cstheme="minorHAnsi"/>
-        </w:rPr>
         <w:t>Crucially</w:t>
       </w:r>
       <w:r>
@@ -4584,7 +4646,7 @@
         </w:rPr>
         <w:t>.</w:t>
       </w:r>
-      <w:del w:id="92" w:author="Shaffer, Victoria A." w:date="2021-09-16T11:48:00Z">
+      <w:del w:id="84" w:author="Shaffer, Victoria A." w:date="2021-09-16T11:48:00Z">
         <w:r>
           <w:rPr>
             <w:rFonts w:cstheme="minorHAnsi"/>
@@ -4682,12 +4744,12 @@
         </w:rPr>
         <w:t>is a challenge.</w:t>
       </w:r>
-      <w:commentRangeEnd w:id="91"/>
+      <w:commentRangeEnd w:id="83"/>
       <w:r>
         <w:rPr>
           <w:rStyle w:val="CommentReference"/>
         </w:rPr>
-        <w:commentReference w:id="91"/>
+        <w:commentReference w:id="83"/>
       </w:r>
     </w:p>
     <w:p>
@@ -4701,7 +4763,7 @@
           <w:szCs w:val="24"/>
         </w:rPr>
       </w:pPr>
-      <w:commentRangeStart w:id="93"/>
+      <w:commentRangeStart w:id="85"/>
       <w:r>
         <w:rPr>
           <w:rFonts w:asciiTheme="minorHAnsi" w:hAnsiTheme="minorHAnsi" w:cstheme="minorHAnsi"/>
@@ -4709,10 +4771,9 @@
           <w:sz w:val="24"/>
           <w:szCs w:val="24"/>
         </w:rPr>
-        <w:lastRenderedPageBreak/>
         <w:t>Previous US Attempts towards UHC</w:t>
       </w:r>
-      <w:commentRangeEnd w:id="93"/>
+      <w:commentRangeEnd w:id="85"/>
       <w:r>
         <w:rPr>
           <w:rStyle w:val="CommentReference"/>
@@ -4721,7 +4782,7 @@
           <w:bCs w:val="0"/>
           <w:color w:val="auto"/>
         </w:rPr>
-        <w:commentReference w:id="93"/>
+        <w:commentReference w:id="85"/>
       </w:r>
     </w:p>
     <w:p>
@@ -4756,7 +4817,7 @@
         </w:rPr>
         <w:t xml:space="preserve"> (e.g.</w:t>
       </w:r>
-      <w:ins w:id="94" w:author="Shaffer, Victoria A." w:date="2021-09-16T12:21:00Z">
+      <w:ins w:id="86" w:author="Shaffer, Victoria A." w:date="2021-09-16T12:21:00Z">
         <w:r>
           <w:rPr>
             <w:rFonts w:cstheme="minorHAnsi"/>
@@ -4880,7 +4941,15 @@
           <w:rFonts w:cstheme="minorHAnsi"/>
           <w:highlight w:val="yellow"/>
         </w:rPr>
-        <w:t>(Hsiao, 2011; Green Mountain Care Financing Report, 2014; State of Vermont Health Care Financing Plan Beginning Calendar</w:t>
+        <w:t xml:space="preserve">(Hsiao, 2011; Green Mountain Care Financing Report, </w:t>
+      </w:r>
+      <w:r>
+        <w:rPr>
+          <w:rFonts w:cstheme="minorHAnsi"/>
+          <w:highlight w:val="yellow"/>
+        </w:rPr>
+        <w:lastRenderedPageBreak/>
+        <w:t>2014; State of Vermont Health Care Financing Plan Beginning Calendar</w:t>
       </w:r>
       <w:r>
         <w:rPr>
@@ -4908,35 +4977,35 @@
         </w:rPr>
         <w:t>d</w:t>
       </w:r>
-      <w:commentRangeStart w:id="95"/>
-      <w:commentRangeStart w:id="96"/>
-      <w:commentRangeStart w:id="97"/>
+      <w:commentRangeStart w:id="87"/>
+      <w:commentRangeStart w:id="88"/>
+      <w:commentRangeStart w:id="89"/>
       <w:r>
         <w:rPr>
           <w:rFonts w:cstheme="minorHAnsi"/>
         </w:rPr>
         <w:t>i</w:t>
       </w:r>
-      <w:commentRangeEnd w:id="95"/>
+      <w:commentRangeEnd w:id="87"/>
       <w:r>
         <w:rPr>
           <w:rStyle w:val="CommentReference"/>
         </w:rPr>
-        <w:commentReference w:id="95"/>
-      </w:r>
-      <w:commentRangeEnd w:id="96"/>
+        <w:commentReference w:id="87"/>
+      </w:r>
+      <w:commentRangeEnd w:id="88"/>
       <w:r>
         <w:rPr>
           <w:rStyle w:val="CommentReference"/>
         </w:rPr>
-        <w:commentReference w:id="96"/>
-      </w:r>
-      <w:commentRangeEnd w:id="97"/>
+        <w:commentReference w:id="88"/>
+      </w:r>
+      <w:commentRangeEnd w:id="89"/>
       <w:r>
         <w:rPr>
           <w:rStyle w:val="CommentReference"/>
         </w:rPr>
-        <w:commentReference w:id="97"/>
+        <w:commentReference w:id="89"/>
       </w:r>
       <w:r>
         <w:rPr>
@@ -4975,7 +5044,7 @@
         <w:pStyle w:val="BodyText"/>
         <w:spacing w:line="480" w:lineRule="auto"/>
         <w:rPr>
-          <w:del w:id="98" w:author="Shaffer, Victoria A." w:date="2021-09-16T12:28:00Z"/>
+          <w:del w:id="90" w:author="Shaffer, Victoria A." w:date="2021-09-16T12:28:00Z"/>
           <w:rFonts w:cstheme="minorHAnsi"/>
         </w:rPr>
       </w:pPr>
@@ -4983,7 +5052,6 @@
         <w:rPr>
           <w:rFonts w:cstheme="minorHAnsi"/>
         </w:rPr>
-        <w:lastRenderedPageBreak/>
         <w:tab/>
         <w:t xml:space="preserve">Oregon is another state where UHC expansion has been debated and examined. The Oregon Medicaid lottery in 2008 was the first time in the US where a randomized controlled study on UHC was possible. Data from roughly 6,000 adults who were selected to apply for Medicaid, and 6,000 who were not, allowed for objective evaluation </w:t>
       </w:r>
@@ -5006,7 +5074,7 @@
         </w:rPr>
         <w:t xml:space="preserve"> over a </w:t>
       </w:r>
-      <w:del w:id="99" w:author="Shaffer, Victoria A." w:date="2021-09-16T12:23:00Z">
+      <w:del w:id="91" w:author="Shaffer, Victoria A." w:date="2021-09-16T12:23:00Z">
         <w:r>
           <w:rPr>
             <w:rFonts w:cstheme="minorHAnsi"/>
@@ -5014,7 +5082,7 @@
           <w:delText>two year</w:delText>
         </w:r>
       </w:del>
-      <w:ins w:id="100" w:author="Shaffer, Victoria A." w:date="2021-09-16T12:23:00Z">
+      <w:ins w:id="92" w:author="Shaffer, Victoria A." w:date="2021-09-16T12:23:00Z">
         <w:r>
           <w:rPr>
             <w:rFonts w:cstheme="minorHAnsi"/>
@@ -5053,29 +5121,29 @@
         </w:rPr>
         <w:t xml:space="preserve">were </w:t>
       </w:r>
-      <w:commentRangeStart w:id="101"/>
-      <w:commentRangeStart w:id="102"/>
-      <w:commentRangeStart w:id="103"/>
-      <w:commentRangeEnd w:id="101"/>
+      <w:commentRangeStart w:id="93"/>
+      <w:commentRangeStart w:id="94"/>
+      <w:commentRangeStart w:id="95"/>
+      <w:commentRangeEnd w:id="93"/>
       <w:r>
         <w:rPr>
           <w:rStyle w:val="CommentReference"/>
         </w:rPr>
-        <w:commentReference w:id="101"/>
-      </w:r>
-      <w:commentRangeEnd w:id="102"/>
+        <w:commentReference w:id="93"/>
+      </w:r>
+      <w:commentRangeEnd w:id="94"/>
       <w:r>
         <w:rPr>
           <w:rStyle w:val="CommentReference"/>
         </w:rPr>
-        <w:commentReference w:id="102"/>
-      </w:r>
-      <w:commentRangeEnd w:id="103"/>
+        <w:commentReference w:id="94"/>
+      </w:r>
+      <w:commentRangeEnd w:id="95"/>
       <w:r>
         <w:rPr>
           <w:rStyle w:val="CommentReference"/>
         </w:rPr>
-        <w:commentReference w:id="103"/>
+        <w:commentReference w:id="95"/>
       </w:r>
       <w:r>
         <w:rPr>
@@ -5105,7 +5173,14 @@
         <w:rPr>
           <w:rFonts w:cstheme="minorHAnsi"/>
         </w:rPr>
-        <w:t>did show significant improvement, it was less important given the inherent noise in self-reported data</w:t>
+        <w:t xml:space="preserve">did show significant improvement, it was less important given </w:t>
+      </w:r>
+      <w:r>
+        <w:rPr>
+          <w:rFonts w:cstheme="minorHAnsi"/>
+        </w:rPr>
+        <w:lastRenderedPageBreak/>
+        <w:t>the inherent noise in self-reported data</w:t>
       </w:r>
       <w:r>
         <w:rPr>
@@ -5134,7 +5209,7 @@
         <w:rPr>
           <w:rFonts w:cstheme="minorHAnsi"/>
         </w:rPr>
-        <w:pPrChange w:id="104" w:author="Shaffer, Victoria A." w:date="2021-09-16T12:28:00Z">
+        <w:pPrChange w:id="96" w:author="Shaffer, Victoria A." w:date="2021-09-16T12:28:00Z">
           <w:pPr>
             <w:pStyle w:val="BodyText"/>
             <w:spacing w:line="480" w:lineRule="auto"/>
@@ -5148,16 +5223,16 @@
         <w:pStyle w:val="Heading2"/>
         <w:spacing w:line="480" w:lineRule="auto"/>
         <w:rPr>
-          <w:del w:id="105" w:author="Shaffer, Victoria A." w:date="2021-09-16T12:27:00Z"/>
+          <w:del w:id="97" w:author="Shaffer, Victoria A." w:date="2021-09-16T12:27:00Z"/>
           <w:rFonts w:asciiTheme="minorHAnsi" w:hAnsiTheme="minorHAnsi" w:cstheme="minorHAnsi"/>
           <w:color w:val="auto"/>
           <w:sz w:val="24"/>
           <w:szCs w:val="24"/>
         </w:rPr>
       </w:pPr>
-      <w:commentRangeStart w:id="106"/>
-      <w:commentRangeStart w:id="107"/>
-      <w:del w:id="108" w:author="Shaffer, Victoria A." w:date="2021-09-16T12:27:00Z">
+      <w:commentRangeStart w:id="98"/>
+      <w:commentRangeStart w:id="99"/>
+      <w:del w:id="100" w:author="Shaffer, Victoria A." w:date="2021-09-16T12:27:00Z">
         <w:r>
           <w:rPr>
             <w:rFonts w:asciiTheme="minorHAnsi" w:hAnsiTheme="minorHAnsi" w:cstheme="minorHAnsi"/>
@@ -5167,7 +5242,7 @@
           </w:rPr>
           <w:delText xml:space="preserve">Possible Interventions </w:delText>
         </w:r>
-        <w:commentRangeEnd w:id="106"/>
+        <w:commentRangeEnd w:id="98"/>
         <w:r>
           <w:rPr>
             <w:rStyle w:val="CommentReference"/>
@@ -5176,9 +5251,9 @@
             <w:bCs w:val="0"/>
             <w:color w:val="auto"/>
           </w:rPr>
-          <w:commentReference w:id="106"/>
-        </w:r>
-        <w:commentRangeEnd w:id="107"/>
+          <w:commentReference w:id="98"/>
+        </w:r>
+        <w:commentRangeEnd w:id="99"/>
         <w:r>
           <w:rPr>
             <w:rStyle w:val="CommentReference"/>
@@ -5187,7 +5262,7 @@
             <w:bCs w:val="0"/>
             <w:color w:val="auto"/>
           </w:rPr>
-          <w:commentReference w:id="107"/>
+          <w:commentReference w:id="99"/>
         </w:r>
       </w:del>
     </w:p>
@@ -5196,11 +5271,11 @@
         <w:pStyle w:val="BodyText"/>
         <w:spacing w:line="480" w:lineRule="auto"/>
         <w:rPr>
-          <w:del w:id="109" w:author="Shaffer, Victoria A." w:date="2021-09-16T12:27:00Z"/>
+          <w:del w:id="101" w:author="Shaffer, Victoria A." w:date="2021-09-16T12:27:00Z"/>
           <w:rFonts w:cstheme="minorHAnsi"/>
         </w:rPr>
       </w:pPr>
-      <w:del w:id="110" w:author="Shaffer, Victoria A." w:date="2021-09-16T12:27:00Z">
+      <w:del w:id="102" w:author="Shaffer, Victoria A." w:date="2021-09-16T12:27:00Z">
         <w:r>
           <w:rPr>
             <w:rFonts w:cstheme="minorHAnsi"/>
@@ -5215,7 +5290,7 @@
           <w:delText xml:space="preserve"> </w:delText>
         </w:r>
       </w:del>
-      <w:del w:id="111" w:author="Shaffer, Victoria A." w:date="2021-09-16T12:26:00Z">
+      <w:del w:id="103" w:author="Shaffer, Victoria A." w:date="2021-09-16T12:26:00Z">
         <w:r>
           <w:rPr>
             <w:rFonts w:cstheme="minorHAnsi"/>
@@ -5254,23 +5329,23 @@
         <w:pStyle w:val="Heading2"/>
         <w:spacing w:line="480" w:lineRule="auto"/>
         <w:rPr>
-          <w:del w:id="112" w:author="Shaffer, Victoria A." w:date="2021-09-16T12:27:00Z"/>
-        </w:rPr>
-        <w:pPrChange w:id="113" w:author="Shaffer, Victoria A." w:date="2021-09-16T12:27:00Z">
+          <w:del w:id="104" w:author="Shaffer, Victoria A." w:date="2021-09-16T12:27:00Z"/>
+        </w:rPr>
+        <w:pPrChange w:id="105" w:author="Shaffer, Victoria A." w:date="2021-09-16T12:27:00Z">
           <w:pPr>
             <w:pStyle w:val="BodyText"/>
             <w:spacing w:line="480" w:lineRule="auto"/>
           </w:pPr>
         </w:pPrChange>
       </w:pPr>
-      <w:del w:id="114" w:author="Shaffer, Victoria A." w:date="2021-09-16T12:27:00Z">
+      <w:del w:id="106" w:author="Shaffer, Victoria A." w:date="2021-09-16T12:27:00Z">
         <w:r>
           <w:tab/>
         </w:r>
       </w:del>
-      <w:moveFromRangeStart w:id="115" w:author="Shaffer, Victoria A." w:date="2021-09-16T12:26:00Z" w:name="move82687629"/>
-      <w:moveFrom w:id="116" w:author="Shaffer, Victoria A." w:date="2021-09-16T12:26:00Z">
-        <w:del w:id="117" w:author="Shaffer, Victoria A." w:date="2021-09-16T12:27:00Z">
+      <w:moveFromRangeStart w:id="107" w:author="Shaffer, Victoria A." w:date="2021-09-16T12:26:00Z" w:name="move82687629"/>
+      <w:moveFrom w:id="108" w:author="Shaffer, Victoria A." w:date="2021-09-16T12:26:00Z">
+        <w:del w:id="109" w:author="Shaffer, Victoria A." w:date="2021-09-16T12:27:00Z">
           <w:r>
             <w:delText xml:space="preserve">Conversely, </w:delText>
           </w:r>
@@ -5318,8 +5393,8 @@
           </w:r>
         </w:del>
       </w:moveFrom>
-      <w:moveFromRangeEnd w:id="115"/>
-      <w:del w:id="118" w:author="Shaffer, Victoria A." w:date="2021-09-16T12:27:00Z">
+      <w:moveFromRangeEnd w:id="107"/>
+      <w:del w:id="110" w:author="Shaffer, Victoria A." w:date="2021-09-16T12:27:00Z">
         <w:r>
           <w:delText xml:space="preserve"> </w:delText>
         </w:r>
@@ -5330,11 +5405,11 @@
         <w:pStyle w:val="BodyText"/>
         <w:spacing w:line="480" w:lineRule="auto"/>
         <w:rPr>
-          <w:del w:id="119" w:author="Shaffer, Victoria A." w:date="2021-09-16T12:27:00Z"/>
+          <w:del w:id="111" w:author="Shaffer, Victoria A." w:date="2021-09-16T12:27:00Z"/>
           <w:rFonts w:cstheme="minorHAnsi"/>
         </w:rPr>
       </w:pPr>
-      <w:del w:id="120" w:author="Shaffer, Victoria A." w:date="2021-09-16T12:27:00Z">
+      <w:del w:id="112" w:author="Shaffer, Victoria A." w:date="2021-09-16T12:27:00Z">
         <w:r>
           <w:rPr>
             <w:rFonts w:cstheme="minorHAnsi"/>
@@ -5608,7 +5683,7 @@
           </w:rPr>
           <w:delText xml:space="preserve"> </w:delText>
         </w:r>
-        <w:commentRangeStart w:id="121"/>
+        <w:commentRangeStart w:id="113"/>
         <w:r>
           <w:rPr>
             <w:rFonts w:cstheme="minorHAnsi"/>
@@ -5628,12 +5703,12 @@
           </w:rPr>
           <w:delText>.</w:delText>
         </w:r>
-        <w:commentRangeEnd w:id="121"/>
+        <w:commentRangeEnd w:id="113"/>
         <w:r>
           <w:rPr>
             <w:rStyle w:val="CommentReference"/>
           </w:rPr>
-          <w:commentReference w:id="121"/>
+          <w:commentReference w:id="113"/>
         </w:r>
         <w:r>
           <w:rPr>
@@ -5672,8 +5747,8 @@
           <w:szCs w:val="24"/>
         </w:rPr>
       </w:pPr>
-      <w:bookmarkStart w:id="122" w:name="X421a737d2f49057daf7f78b83ef8a65f22eea3d"/>
-      <w:bookmarkEnd w:id="75"/>
+      <w:bookmarkStart w:id="114" w:name="X421a737d2f49057daf7f78b83ef8a65f22eea3d"/>
+      <w:bookmarkEnd w:id="71"/>
       <w:r>
         <w:rPr>
           <w:rFonts w:asciiTheme="minorHAnsi" w:hAnsiTheme="minorHAnsi" w:cstheme="minorHAnsi"/>
@@ -5843,14 +5918,7 @@
         <w:rPr>
           <w:rFonts w:cstheme="minorHAnsi"/>
         </w:rPr>
-        <w:t xml:space="preserve">his allows </w:t>
-      </w:r>
-      <w:r>
-        <w:rPr>
-          <w:rFonts w:cstheme="minorHAnsi"/>
-        </w:rPr>
-        <w:lastRenderedPageBreak/>
-        <w:t xml:space="preserve">assessment of </w:t>
+        <w:t xml:space="preserve">his allows assessment of </w:t>
       </w:r>
       <w:r>
         <w:rPr>
@@ -6011,7 +6079,7 @@
         </w:rPr>
         <w:t xml:space="preserve">. </w:t>
       </w:r>
-      <w:commentRangeStart w:id="123"/>
+      <w:commentRangeStart w:id="115"/>
       <w:r>
         <w:rPr>
           <w:rFonts w:cstheme="minorHAnsi"/>
@@ -6036,12 +6104,19 @@
         </w:rPr>
         <w:t xml:space="preserve">significant </w:t>
       </w:r>
-      <w:commentRangeStart w:id="124"/>
-      <w:r>
-        <w:rPr>
-          <w:rFonts w:cstheme="minorHAnsi"/>
-        </w:rPr>
-        <w:t>gaps in coverage,</w:t>
+      <w:commentRangeStart w:id="116"/>
+      <w:r>
+        <w:rPr>
+          <w:rFonts w:cstheme="minorHAnsi"/>
+        </w:rPr>
+        <w:t xml:space="preserve">gaps in </w:t>
+      </w:r>
+      <w:r>
+        <w:rPr>
+          <w:rFonts w:cstheme="minorHAnsi"/>
+        </w:rPr>
+        <w:lastRenderedPageBreak/>
+        <w:t>coverage,</w:t>
       </w:r>
       <w:r>
         <w:rPr>
@@ -6049,12 +6124,12 @@
         </w:rPr>
         <w:t xml:space="preserve"> </w:t>
       </w:r>
-      <w:commentRangeEnd w:id="124"/>
+      <w:commentRangeEnd w:id="116"/>
       <w:r>
         <w:rPr>
           <w:rStyle w:val="CommentReference"/>
         </w:rPr>
-        <w:commentReference w:id="124"/>
+        <w:commentReference w:id="116"/>
       </w:r>
       <w:r>
         <w:rPr>
@@ -6098,7 +6173,7 @@
         </w:rPr>
         <w:t xml:space="preserve"> (e.g.</w:t>
       </w:r>
-      <w:ins w:id="125" w:author="Shaffer, Victoria A." w:date="2021-09-16T12:29:00Z">
+      <w:ins w:id="117" w:author="Shaffer, Victoria A." w:date="2021-09-16T12:29:00Z">
         <w:r>
           <w:rPr>
             <w:rFonts w:cstheme="minorHAnsi"/>
@@ -6124,7 +6199,7 @@
         </w:rPr>
         <w:t>)</w:t>
       </w:r>
-      <w:del w:id="126" w:author="Shaffer, Victoria A." w:date="2021-09-16T12:29:00Z">
+      <w:del w:id="118" w:author="Shaffer, Victoria A." w:date="2021-09-16T12:29:00Z">
         <w:r>
           <w:rPr>
             <w:rFonts w:cstheme="minorHAnsi"/>
@@ -6138,7 +6213,7 @@
         </w:rPr>
         <w:t>.</w:t>
       </w:r>
-      <w:commentRangeEnd w:id="123"/>
+      <w:commentRangeEnd w:id="115"/>
       <w:r>
         <w:rPr>
           <w:rStyle w:val="CommentReference"/>
@@ -6146,7 +6221,7 @@
           <w:sz w:val="24"/>
           <w:szCs w:val="24"/>
         </w:rPr>
-        <w:commentReference w:id="123"/>
+        <w:commentReference w:id="115"/>
       </w:r>
       <w:r>
         <w:rPr>
@@ -6258,14 +6333,7 @@
         <w:rPr>
           <w:rFonts w:cstheme="minorHAnsi"/>
         </w:rPr>
-        <w:t xml:space="preserve"> Clear evidence exists that lacking an HBP in </w:t>
-      </w:r>
-      <w:r>
-        <w:rPr>
-          <w:rFonts w:cstheme="minorHAnsi"/>
-        </w:rPr>
-        <w:lastRenderedPageBreak/>
-        <w:t xml:space="preserve">several countries has resulted in an ineffective attempt at achieving UHC, both in citizen perception, and wholeness of coverage. </w:t>
+        <w:t xml:space="preserve"> Clear evidence exists that lacking an HBP in several countries has resulted in an ineffective attempt at achieving UHC, both in citizen perception, and wholeness of coverage. </w:t>
       </w:r>
     </w:p>
     <w:p>
@@ -6485,7 +6553,14 @@
         <w:rPr>
           <w:rFonts w:cstheme="minorHAnsi"/>
         </w:rPr>
-        <w:t xml:space="preserve">believed that the presented HBP was one they were satisfied with. </w:t>
+        <w:t xml:space="preserve">believed that the presented HBP was one </w:t>
+      </w:r>
+      <w:r>
+        <w:rPr>
+          <w:rFonts w:cstheme="minorHAnsi"/>
+        </w:rPr>
+        <w:lastRenderedPageBreak/>
+        <w:t xml:space="preserve">they were satisfied with. </w:t>
       </w:r>
       <w:r>
         <w:rPr>
@@ -6527,8 +6602,8 @@
           <w:rFonts w:cstheme="minorHAnsi"/>
         </w:rPr>
       </w:pPr>
-      <w:bookmarkStart w:id="127" w:name="communicating-the-health-benefit-plan"/>
-      <w:bookmarkEnd w:id="122"/>
+      <w:bookmarkStart w:id="119" w:name="communicating-the-health-benefit-plan"/>
+      <w:bookmarkEnd w:id="114"/>
       <w:r>
         <w:rPr>
           <w:rFonts w:cstheme="minorHAnsi"/>
@@ -6732,14 +6807,7 @@
         <w:rPr>
           <w:rFonts w:cstheme="minorHAnsi"/>
         </w:rPr>
-        <w:t xml:space="preserve">. Conveniently, the final chosen plan </w:t>
-      </w:r>
-      <w:r>
-        <w:rPr>
-          <w:rFonts w:cstheme="minorHAnsi"/>
-        </w:rPr>
-        <w:lastRenderedPageBreak/>
-        <w:t xml:space="preserve">is clear and explicit in what care is offered and at what level, neatly answering the issue of consumer confusion at the specifics. </w:t>
+        <w:t xml:space="preserve">. Conveniently, the final chosen plan is clear and explicit in what care is offered and at what level, neatly answering the issue of consumer confusion at the specifics. </w:t>
       </w:r>
     </w:p>
     <w:p>
@@ -7127,7 +7195,14 @@
         <w:rPr>
           <w:rFonts w:cstheme="minorHAnsi"/>
         </w:rPr>
-        <w:t xml:space="preserve"> reach a consensus HBP. </w:t>
+        <w:t xml:space="preserve"> reach a consensus </w:t>
+      </w:r>
+      <w:r>
+        <w:rPr>
+          <w:rFonts w:cstheme="minorHAnsi"/>
+        </w:rPr>
+        <w:lastRenderedPageBreak/>
+        <w:t xml:space="preserve">HBP. </w:t>
       </w:r>
       <w:r>
         <w:rPr>
@@ -7424,14 +7499,7 @@
         <w:rPr>
           <w:rFonts w:cstheme="minorHAnsi"/>
         </w:rPr>
-        <w:t xml:space="preserve"> to more accurate understanding of </w:t>
-      </w:r>
-      <w:r>
-        <w:rPr>
-          <w:rFonts w:cstheme="minorHAnsi"/>
-        </w:rPr>
-        <w:lastRenderedPageBreak/>
-        <w:t xml:space="preserve">information as compared to simply being given explicitly described statistics. </w:t>
+        <w:t xml:space="preserve"> to more accurate understanding of information as compared to simply being given explicitly described statistics. </w:t>
       </w:r>
       <w:r>
         <w:rPr>
@@ -7581,8 +7649,8 @@
         <w:t xml:space="preserve"> than a simple ‘fact sheet’ for an HBP that would otherwise be presented to the public.</w:t>
       </w:r>
     </w:p>
-    <w:bookmarkEnd w:id="68"/>
-    <w:bookmarkEnd w:id="127"/>
+    <w:bookmarkEnd w:id="64"/>
+    <w:bookmarkEnd w:id="119"/>
     <w:p>
       <w:pPr>
         <w:pStyle w:val="Heading2"/>
@@ -7636,7 +7704,16 @@
           <w:sz w:val="24"/>
           <w:szCs w:val="24"/>
         </w:rPr>
-        <w:t xml:space="preserve"> exposure to UHC through the framework of an HBP can improve support for UHC. Based on previous research, we know that UHC is likely to benefit the US if implemented, and that HBP directly addresses some of the primary reasons that are foundati</w:t>
+        <w:t xml:space="preserve"> exposure to UHC through the framework of an HBP can improve support for UHC. Based on previous research, we know that </w:t>
+      </w:r>
+      <w:r>
+        <w:rPr>
+          <w:rFonts w:cstheme="minorHAnsi"/>
+          <w:sz w:val="24"/>
+          <w:szCs w:val="24"/>
+        </w:rPr>
+        <w:lastRenderedPageBreak/>
+        <w:t>UHC is likely to benefit the US if implemented, and that HBP directly addresses some of the primary reasons that are foundati</w:t>
       </w:r>
       <w:r>
         <w:rPr>
@@ -7677,7 +7754,7 @@
 
 <file path=word/comments.xml><?xml version="1.0" encoding="utf-8"?>
 <w:comments xmlns:wpc="http://schemas.microsoft.com/office/word/2010/wordprocessingCanvas" xmlns:cx="http://schemas.microsoft.com/office/drawing/2014/chartex" xmlns:cx1="http://schemas.microsoft.com/office/drawing/2015/9/8/chartex" xmlns:cx2="http://schemas.microsoft.com/office/drawing/2015/10/21/chartex" xmlns:cx3="http://schemas.microsoft.com/office/drawing/2016/5/9/chartex" xmlns:cx4="http://schemas.microsoft.com/office/drawing/2016/5/10/chartex" xmlns:cx5="http://schemas.microsoft.com/office/drawing/2016/5/11/chartex" xmlns:cx6="http://schemas.microsoft.com/office/drawing/2016/5/12/chartex" xmlns:cx7="http://schemas.microsoft.com/office/drawing/2016/5/13/chartex" xmlns:cx8="http://schemas.microsoft.com/office/drawing/2016/5/14/chartex" xmlns:mc="http://schemas.openxmlformats.org/markup-compatibility/2006" xmlns:aink="http://schemas.microsoft.com/office/drawing/2016/ink" xmlns:am3d="http://schemas.microsoft.com/office/drawing/2017/model3d" xmlns:o="urn:schemas-microsoft-com:office:office" xmlns:r="http://schemas.openxmlformats.org/officeDocument/2006/relationships" xmlns:m="http://schemas.openxmlformats.org/officeDocument/2006/math" xmlns:v="urn:schemas-microsoft-com:vml" xmlns:wp14="http://schemas.microsoft.com/office/word/2010/wordprocessingDrawing" xmlns:wp="http://schemas.openxmlformats.org/drawingml/2006/wordprocessingDrawing" xmlns:w10="urn:schemas-microsoft-com:office:word" xmlns:w="http://schemas.openxmlformats.org/wordprocessingml/2006/main" xmlns:w14="http://schemas.microsoft.com/office/word/2010/wordml" xmlns:w15="http://schemas.microsoft.com/office/word/2012/wordml" xmlns:w16cex="http://schemas.microsoft.com/office/word/2018/wordml/cex" xmlns:w16cid="http://schemas.microsoft.com/office/word/2016/wordml/cid" xmlns:w16="http://schemas.microsoft.com/office/word/2018/wordml" xmlns:w16sdtdh="http://schemas.microsoft.com/office/word/2020/wordml/sdtdatahash" xmlns:w16se="http://schemas.microsoft.com/office/word/2015/wordml/symex" xmlns:wpg="http://schemas.microsoft.com/office/word/2010/wordprocessingGroup" xmlns:wpi="http://schemas.microsoft.com/office/word/2010/wordprocessingInk" xmlns:wne="http://schemas.microsoft.com/office/word/2006/wordml" xmlns:wps="http://schemas.microsoft.com/office/word/2010/wordprocessingShape" mc:Ignorable="w14 w15 w16se w16cid w16 w16cex w16sdtdh wp14">
-  <w:comment w:id="46" w:author="Shaffer, Victoria A." w:date="2021-08-18T13:15:00Z" w:initials="SVA">
+  <w:comment w:id="42" w:author="Shaffer, Victoria A." w:date="2021-08-18T13:15:00Z" w:initials="SVA">
     <w:p>
       <w:pPr>
         <w:pStyle w:val="CommentText"/>
@@ -7693,7 +7770,7 @@
       </w:r>
     </w:p>
   </w:comment>
-  <w:comment w:id="72" w:author="Shaffer, Victoria A." w:date="2021-08-18T13:28:00Z" w:initials="SVA">
+  <w:comment w:id="68" w:author="Shaffer, Victoria A." w:date="2021-08-18T13:28:00Z" w:initials="SVA">
     <w:p>
       <w:pPr>
         <w:pStyle w:val="CommentText"/>
@@ -7709,7 +7786,7 @@
       </w:r>
     </w:p>
   </w:comment>
-  <w:comment w:id="73" w:author="Sean Duan" w:date="2021-08-20T14:23:00Z" w:initials="SD">
+  <w:comment w:id="69" w:author="Sean Duan" w:date="2021-08-20T14:23:00Z" w:initials="SD">
     <w:p>
       <w:pPr>
         <w:pStyle w:val="CommentText"/>
@@ -7733,7 +7810,7 @@
       </w:r>
     </w:p>
   </w:comment>
-  <w:comment w:id="74" w:author="Shaffer, Victoria A." w:date="2021-09-16T10:59:00Z" w:initials="SVA">
+  <w:comment w:id="70" w:author="Shaffer, Victoria A." w:date="2021-09-16T10:59:00Z" w:initials="SVA">
     <w:p>
       <w:pPr>
         <w:pStyle w:val="CommentText"/>
@@ -7749,7 +7826,7 @@
       </w:r>
     </w:p>
   </w:comment>
-  <w:comment w:id="77" w:author="Shaffer, Victoria A." w:date="2021-08-18T13:32:00Z" w:initials="SVA">
+  <w:comment w:id="73" w:author="Shaffer, Victoria A." w:date="2021-08-18T13:32:00Z" w:initials="SVA">
     <w:p>
       <w:pPr>
         <w:pStyle w:val="CommentText"/>
@@ -7765,7 +7842,7 @@
       </w:r>
     </w:p>
   </w:comment>
-  <w:comment w:id="78" w:author="Sean Duan" w:date="2021-08-20T14:45:00Z" w:initials="SD">
+  <w:comment w:id="74" w:author="Sean Duan" w:date="2021-08-20T14:45:00Z" w:initials="SD">
     <w:p>
       <w:pPr>
         <w:pStyle w:val="CommentText"/>
@@ -7781,7 +7858,7 @@
       </w:r>
     </w:p>
   </w:comment>
-  <w:comment w:id="91" w:author="Shaffer, Victoria A." w:date="2021-09-16T12:15:00Z" w:initials="SVA">
+  <w:comment w:id="83" w:author="Shaffer, Victoria A." w:date="2021-09-16T12:15:00Z" w:initials="SVA">
     <w:p>
       <w:pPr>
         <w:pStyle w:val="CommentText"/>
@@ -7821,17 +7898,12 @@
       <w:r>
         <w:t xml:space="preserve">It also feels like the first paragraph says “People aren’t racist, they just think UHC is unfair”. </w:t>
       </w:r>
-      <w:proofErr w:type="gramStart"/>
-      <w:r>
-        <w:t>However</w:t>
-      </w:r>
-      <w:proofErr w:type="gramEnd"/>
-      <w:r>
-        <w:t xml:space="preserve"> it seems like you are describing an article that looked at the mediating relationship of fairness, in which case there is typically a path between X and Y. Let’s talk further.</w:t>
+      <w:r>
+        <w:t>However it seems like you are describing an article that looked at the mediating relationship of fairness, in which case there is typically a path between X and Y. Let’s talk further.</w:t>
       </w:r>
     </w:p>
   </w:comment>
-  <w:comment w:id="93" w:author="Shaffer, Victoria A." w:date="2021-08-18T13:46:00Z" w:initials="SVA">
+  <w:comment w:id="85" w:author="Shaffer, Victoria A." w:date="2021-08-18T13:46:00Z" w:initials="SVA">
     <w:p>
       <w:pPr>
         <w:pStyle w:val="CommentText"/>
@@ -7845,17 +7917,12 @@
       <w:r>
         <w:t>I think the organization is a little tricky. I would probably change the opening sentence in the section on “Effect of a Health Benefits Package” to say something like</w:t>
       </w:r>
-      <w:proofErr w:type="gramStart"/>
-      <w:r>
-        <w:t>…”One</w:t>
-      </w:r>
-      <w:proofErr w:type="gramEnd"/>
-      <w:r>
-        <w:t xml:space="preserve"> method of operationalizing UHC is to create an explicit Health Benefits Package (HBP)”. However, this section feels like it should come before the section on HBPs.</w:t>
+      <w:r>
+        <w:t>…”One method of operationalizing UHC is to create an explicit Health Benefits Package (HBP)”. However, this section feels like it should come before the section on HBPs.</w:t>
       </w:r>
     </w:p>
   </w:comment>
-  <w:comment w:id="95" w:author="Shaffer, Victoria A." w:date="2021-08-18T13:58:00Z" w:initials="SVA">
+  <w:comment w:id="87" w:author="Shaffer, Victoria A." w:date="2021-08-18T13:58:00Z" w:initials="SVA">
     <w:p>
       <w:pPr>
         <w:pStyle w:val="CommentText"/>
@@ -7866,17 +7933,12 @@
         </w:rPr>
         <w:annotationRef/>
       </w:r>
-      <w:proofErr w:type="gramStart"/>
-      <w:r>
-        <w:t>So</w:t>
-      </w:r>
-      <w:proofErr w:type="gramEnd"/>
-      <w:r>
-        <w:t xml:space="preserve"> they just didn’t explain it well to people???</w:t>
+      <w:r>
+        <w:t>So they just didn’t explain it well to people???</w:t>
       </w:r>
     </w:p>
   </w:comment>
-  <w:comment w:id="96" w:author="Sean Duan" w:date="2021-08-23T15:36:00Z" w:initials="SD">
+  <w:comment w:id="88" w:author="Sean Duan" w:date="2021-08-23T15:36:00Z" w:initials="SD">
     <w:p>
       <w:pPr>
         <w:pStyle w:val="CommentText"/>
@@ -7892,7 +7954,7 @@
       </w:r>
     </w:p>
   </w:comment>
-  <w:comment w:id="97" w:author="Shaffer, Victoria A." w:date="2021-09-16T12:22:00Z" w:initials="SVA">
+  <w:comment w:id="89" w:author="Shaffer, Victoria A." w:date="2021-09-16T12:22:00Z" w:initials="SVA">
     <w:p>
       <w:pPr>
         <w:pStyle w:val="CommentText"/>
@@ -7908,7 +7970,7 @@
       </w:r>
     </w:p>
   </w:comment>
-  <w:comment w:id="101" w:author="Shaffer, Victoria A." w:date="2021-08-18T14:10:00Z" w:initials="SVA">
+  <w:comment w:id="93" w:author="Shaffer, Victoria A." w:date="2021-08-18T14:10:00Z" w:initials="SVA">
     <w:p>
       <w:pPr>
         <w:pStyle w:val="CommentText"/>
@@ -7923,18 +7985,16 @@
         <w:t xml:space="preserve">I don’t’ understand this. They think the data was </w:t>
       </w:r>
       <w:proofErr w:type="spellStart"/>
-      <w:proofErr w:type="gramStart"/>
       <w:r>
         <w:t>to</w:t>
       </w:r>
       <w:proofErr w:type="spellEnd"/>
-      <w:proofErr w:type="gramEnd"/>
       <w:r>
         <w:t xml:space="preserve"> good to be true (i.e. fake)?</w:t>
       </w:r>
     </w:p>
   </w:comment>
-  <w:comment w:id="102" w:author="Sean Duan" w:date="2021-08-30T12:50:00Z" w:initials="SD">
+  <w:comment w:id="94" w:author="Sean Duan" w:date="2021-08-30T12:50:00Z" w:initials="SD">
     <w:p>
       <w:pPr>
         <w:pStyle w:val="CommentText"/>
@@ -7950,7 +8010,7 @@
       </w:r>
     </w:p>
   </w:comment>
-  <w:comment w:id="103" w:author="Shaffer, Victoria A." w:date="2021-09-16T12:23:00Z" w:initials="SVA">
+  <w:comment w:id="95" w:author="Shaffer, Victoria A." w:date="2021-09-16T12:23:00Z" w:initials="SVA">
     <w:p>
       <w:pPr>
         <w:pStyle w:val="CommentText"/>
@@ -7966,7 +8026,7 @@
       </w:r>
     </w:p>
   </w:comment>
-  <w:comment w:id="106" w:author="Sean Duan" w:date="2021-08-26T16:31:00Z" w:initials="SD">
+  <w:comment w:id="98" w:author="Sean Duan" w:date="2021-08-26T16:31:00Z" w:initials="SD">
     <w:p>
       <w:pPr>
         <w:pStyle w:val="CommentText"/>
@@ -7982,7 +8042,7 @@
       </w:r>
     </w:p>
   </w:comment>
-  <w:comment w:id="107" w:author="Shaffer, Victoria A." w:date="2021-09-16T12:25:00Z" w:initials="SVA">
+  <w:comment w:id="99" w:author="Shaffer, Victoria A." w:date="2021-09-16T12:25:00Z" w:initials="SVA">
     <w:p>
       <w:pPr>
         <w:pStyle w:val="CommentText"/>
@@ -7998,7 +8058,7 @@
       </w:r>
     </w:p>
   </w:comment>
-  <w:comment w:id="121" w:author="Sean Duan" w:date="2021-08-30T12:34:00Z" w:initials="SD">
+  <w:comment w:id="113" w:author="Sean Duan" w:date="2021-08-30T12:34:00Z" w:initials="SD">
     <w:p>
       <w:pPr>
         <w:pStyle w:val="CommentText"/>
@@ -8014,7 +8074,7 @@
       </w:r>
     </w:p>
   </w:comment>
-  <w:comment w:id="124" w:author="Shaffer, Victoria A." w:date="2021-08-18T13:42:00Z" w:initials="SVA">
+  <w:comment w:id="116" w:author="Shaffer, Victoria A." w:date="2021-08-18T13:42:00Z" w:initials="SVA">
     <w:p>
       <w:pPr>
         <w:pStyle w:val="CommentText"/>
@@ -8030,7 +8090,7 @@
       </w:r>
     </w:p>
   </w:comment>
-  <w:comment w:id="123" w:author="Sean Duan" w:date="2021-08-03T15:30:00Z" w:initials="SD">
+  <w:comment w:id="115" w:author="Sean Duan" w:date="2021-08-03T15:30:00Z" w:initials="SD">
     <w:p>
       <w:pPr>
         <w:pStyle w:val="CommentText"/>

</xml_diff>